<commit_message>
Renamed proxy role as load_balancer Referred to proxy server as load balancer
</commit_message>
<xml_diff>
--- a/14-environments.docx
+++ b/14-environments.docx
@@ -7,16 +7,13 @@
         <w:pStyle w:val="Heading2"/>
       </w:pPr>
       <w:r>
-        <w:t xml:space="preserve">14: </w:t>
-      </w:r>
-      <w:r>
-        <w:t>Environments</w:t>
-      </w:r>
-    </w:p>
-    <w:p/>
-    <w:p>
-      <w:r>
-        <w:object w:dxaOrig="12770" w:dyaOrig="7199">
+        <w:t>14: Environments</w:t>
+      </w:r>
+    </w:p>
+    <w:p/>
+    <w:p>
+      <w:r>
+        <w:object w:dxaOrig="12806" w:dyaOrig="7189">
           <v:shapetype id="_x0000_t75" coordsize="21600,21600" o:spt="75" o:preferrelative="t" path="m@4@5l@4@11@9@11@9@5xe" filled="f" stroked="f">
             <v:stroke joinstyle="miter"/>
             <v:formulas>
@@ -36,7 +33,7 @@
             <v:path o:extrusionok="f" gradientshapeok="t" o:connecttype="rect"/>
             <o:lock v:ext="edit" aspectratio="t"/>
           </v:shapetype>
-          <v:shape id="_x0000_i1025" type="#_x0000_t75" style="width:477.1pt;height:267.95pt" o:ole="">
+          <v:shape id="_x0000_i1025" type="#_x0000_t75" style="width:480.35pt;height:269.25pt" o:ole="" o:bordertopcolor="this" o:borderleftcolor="this" o:borderbottomcolor="this" o:borderrightcolor="this">
             <v:imagedata r:id="rId7" o:title=""/>
             <w10:bordertop type="single" width="4" shadow="t"/>
             <w10:borderleft type="single" width="4" shadow="t"/>
@@ -66,8 +63,8 @@
     <w:p/>
     <w:p>
       <w:r>
-        <w:object w:dxaOrig="12771" w:dyaOrig="7200">
-          <v:shape id="_x0000_i1026" type="#_x0000_t75" style="width:477.1pt;height:267.95pt" o:ole="">
+        <w:object w:dxaOrig="12806" w:dyaOrig="7189">
+          <v:shape id="_x0000_i1026" type="#_x0000_t75" style="width:480.35pt;height:269.25pt" o:ole="" o:bordertopcolor="this" o:borderleftcolor="this" o:borderbottomcolor="this" o:borderrightcolor="this">
             <v:imagedata r:id="rId9" o:title=""/>
             <w10:bordertop type="single" width="4" shadow="t"/>
             <w10:borderleft type="single" width="4" shadow="t"/>
@@ -81,7 +78,6 @@
         </w:object>
       </w:r>
     </w:p>
-    <w:p/>
     <w:p>
       <w:r>
         <w:t>In this section, you will learn how to create an environment, deploy a node to an environment, and update a search query to be more exact.</w:t>
@@ -103,8 +99,8 @@
     <w:p/>
     <w:p>
       <w:r>
-        <w:object w:dxaOrig="12770" w:dyaOrig="7199">
-          <v:shape id="_x0000_i1027" type="#_x0000_t75" style="width:477.1pt;height:267.95pt" o:ole="">
+        <w:object w:dxaOrig="12806" w:dyaOrig="7189">
+          <v:shape id="_x0000_i1027" type="#_x0000_t75" style="width:480.35pt;height:269.25pt" o:ole="" o:bordertopcolor="this" o:borderleftcolor="this" o:borderbottomcolor="this" o:borderrightcolor="this">
             <v:imagedata r:id="rId11" o:title=""/>
             <w10:bordertop type="single" width="4" shadow="t"/>
             <w10:borderleft type="single" width="4" shadow="t"/>
@@ -121,7 +117,7 @@
     <w:p/>
     <w:p>
       <w:r>
-        <w:t>So, we have updated our myhaproxy cookbook to dynamically search for and update nodes.  Everything is as it should be.</w:t>
+        <w:t>So, we have updated our load balancer's myhaproxy cookbook to dynamically search for and update nodes.  Everything is as it should be.</w:t>
       </w:r>
     </w:p>
     <w:p/>
@@ -165,8 +161,8 @@
     <w:p/>
     <w:p>
       <w:r>
-        <w:object w:dxaOrig="12770" w:dyaOrig="7199">
-          <v:shape id="_x0000_i1028" type="#_x0000_t75" style="width:477.1pt;height:267.95pt" o:ole="">
+        <w:object w:dxaOrig="12806" w:dyaOrig="7189">
+          <v:shape id="_x0000_i1028" type="#_x0000_t75" style="width:480.35pt;height:269.25pt" o:ole="" o:bordertopcolor="this" o:borderleftcolor="this" o:borderbottomcolor="this" o:borderrightcolor="this">
             <v:imagedata r:id="rId13" o:title=""/>
             <w10:bordertop type="single" width="4" shadow="t"/>
             <w10:borderleft type="single" width="4" shadow="t"/>
@@ -251,8 +247,8 @@
     <w:p/>
     <w:p>
       <w:r>
-        <w:object w:dxaOrig="12770" w:dyaOrig="7199">
-          <v:shape id="_x0000_i1029" type="#_x0000_t75" style="width:476.9pt;height:268.05pt" o:ole="">
+        <w:object w:dxaOrig="12806" w:dyaOrig="7189">
+          <v:shape id="_x0000_i1029" type="#_x0000_t75" style="width:480.35pt;height:269.25pt" o:ole="" o:bordertopcolor="this" o:borderleftcolor="this" o:borderbottomcolor="this" o:borderrightcolor="this">
             <v:imagedata r:id="rId15" o:title=""/>
             <w10:bordertop type="single" width="4" shadow="t"/>
             <w10:borderleft type="single" width="4" shadow="t"/>
@@ -306,8 +302,8 @@
     <w:p/>
     <w:p>
       <w:r>
-        <w:object w:dxaOrig="12770" w:dyaOrig="7199">
-          <v:shape id="_x0000_i1030" type="#_x0000_t75" style="width:476.9pt;height:268.05pt" o:ole="">
+        <w:object w:dxaOrig="12806" w:dyaOrig="7189">
+          <v:shape id="_x0000_i1030" type="#_x0000_t75" style="width:480.35pt;height:269.25pt" o:ole="" o:bordertopcolor="this" o:borderleftcolor="this" o:borderbottomcolor="this" o:borderrightcolor="this">
             <v:imagedata r:id="rId17" o:title=""/>
             <w10:bordertop type="single" width="4" shadow="t"/>
             <w10:borderleft type="single" width="4" shadow="t"/>
@@ -343,8 +339,8 @@
     <w:p/>
     <w:p>
       <w:r>
-        <w:object w:dxaOrig="12770" w:dyaOrig="7199">
-          <v:shape id="_x0000_i1031" type="#_x0000_t75" style="width:476.9pt;height:268.05pt" o:ole="">
+        <w:object w:dxaOrig="12806" w:dyaOrig="7189">
+          <v:shape id="_x0000_i1031" type="#_x0000_t75" style="width:480.35pt;height:269.25pt" o:ole="" o:bordertopcolor="this" o:borderleftcolor="this" o:borderbottomcolor="this" o:borderrightcolor="this">
             <v:imagedata r:id="rId19" o:title=""/>
             <w10:bordertop type="single" width="4" shadow="t"/>
             <w10:borderleft type="single" width="4" shadow="t"/>
@@ -393,12 +389,10 @@
       </w:r>
     </w:p>
     <w:p/>
-    <w:bookmarkStart w:id="0" w:name="_GoBack"/>
-    <w:bookmarkEnd w:id="0"/>
-    <w:p>
-      <w:r>
-        <w:object w:dxaOrig="12770" w:dyaOrig="7199">
-          <v:shape id="_x0000_i1032" type="#_x0000_t75" style="width:476.9pt;height:268.05pt" o:ole="">
+    <w:p>
+      <w:r>
+        <w:object w:dxaOrig="12806" w:dyaOrig="7189">
+          <v:shape id="_x0000_i1032" type="#_x0000_t75" style="width:480.35pt;height:269.25pt" o:ole="" o:bordertopcolor="this" o:borderleftcolor="this" o:borderbottomcolor="this" o:borderrightcolor="this">
             <v:imagedata r:id="rId21" o:title=""/>
             <w10:bordertop type="single" width="4" shadow="t"/>
             <w10:borderleft type="single" width="4" shadow="t"/>
@@ -441,8 +435,8 @@
     <w:p/>
     <w:p>
       <w:r>
-        <w:object w:dxaOrig="12770" w:dyaOrig="7199">
-          <v:shape id="_x0000_i1033" type="#_x0000_t75" style="width:476.9pt;height:268.05pt" o:ole="">
+        <w:object w:dxaOrig="12806" w:dyaOrig="7189">
+          <v:shape id="_x0000_i1033" type="#_x0000_t75" style="width:480.35pt;height:269.25pt" o:ole="" o:bordertopcolor="this" o:borderleftcolor="this" o:borderbottomcolor="this" o:borderrightcolor="this">
             <v:imagedata r:id="rId23" o:title=""/>
             <w10:bordertop type="single" width="4" shadow="t"/>
             <w10:borderleft type="single" width="4" shadow="t"/>
@@ -486,8 +480,8 @@
     <w:p/>
     <w:p>
       <w:r>
-        <w:object w:dxaOrig="12770" w:dyaOrig="7199">
-          <v:shape id="_x0000_i1034" type="#_x0000_t75" style="width:476.9pt;height:268.05pt" o:ole="">
+        <w:object w:dxaOrig="12806" w:dyaOrig="7189">
+          <v:shape id="_x0000_i1034" type="#_x0000_t75" style="width:480.35pt;height:269.25pt" o:ole="" o:bordertopcolor="this" o:borderleftcolor="this" o:borderbottomcolor="this" o:borderrightcolor="this">
             <v:imagedata r:id="rId25" o:title=""/>
             <w10:bordertop type="single" width="4" shadow="t"/>
             <w10:borderleft type="single" width="4" shadow="t"/>
@@ -523,8 +517,8 @@
     <w:p/>
     <w:p>
       <w:r>
-        <w:object w:dxaOrig="12770" w:dyaOrig="7199">
-          <v:shape id="_x0000_i1035" type="#_x0000_t75" style="width:476.9pt;height:268.05pt" o:ole="">
+        <w:object w:dxaOrig="12806" w:dyaOrig="7189">
+          <v:shape id="_x0000_i1035" type="#_x0000_t75" style="width:480.35pt;height:269.25pt" o:ole="" o:bordertopcolor="this" o:borderleftcolor="this" o:borderbottomcolor="this" o:borderrightcolor="this">
             <v:imagedata r:id="rId27" o:title=""/>
             <w10:bordertop type="single" width="4" shadow="t"/>
             <w10:borderleft type="single" width="4" shadow="t"/>
@@ -561,8 +555,8 @@
     <w:p/>
     <w:p>
       <w:r>
-        <w:object w:dxaOrig="12770" w:dyaOrig="7199">
-          <v:shape id="_x0000_i1036" type="#_x0000_t75" style="width:476.9pt;height:268.05pt" o:ole="">
+        <w:object w:dxaOrig="12806" w:dyaOrig="7189">
+          <v:shape id="_x0000_i1036" type="#_x0000_t75" style="width:480.35pt;height:269.25pt" o:ole="" o:bordertopcolor="this" o:borderleftcolor="this" o:borderbottomcolor="this" o:borderrightcolor="this">
             <v:imagedata r:id="rId29" o:title=""/>
             <w10:bordertop type="single" width="4" shadow="t"/>
             <w10:borderleft type="single" width="4" shadow="t"/>
@@ -606,13 +600,19 @@
         <w:t xml:space="preserve">Okay, so now that we have captured our </w:t>
       </w:r>
       <w:r>
-        <w:t>“</w:t>
+        <w:rPr>
+          <w:lang w:val="uk-UA"/>
+        </w:rPr>
+        <w:t>'</w:t>
       </w:r>
       <w:r>
         <w:t>good</w:t>
       </w:r>
       <w:r>
-        <w:t>”</w:t>
+        <w:rPr>
+          <w:lang w:val="uk-UA"/>
+        </w:rPr>
+        <w:t>'</w:t>
       </w:r>
       <w:r>
         <w:t xml:space="preserve"> environment in this file, let</w:t>
@@ -642,8 +642,8 @@
     <w:p/>
     <w:p>
       <w:r>
-        <w:object w:dxaOrig="12770" w:dyaOrig="7199">
-          <v:shape id="_x0000_i1037" type="#_x0000_t75" style="width:476.9pt;height:268.05pt" o:ole="">
+        <w:object w:dxaOrig="12806" w:dyaOrig="7189">
+          <v:shape id="_x0000_i1037" type="#_x0000_t75" style="width:480.35pt;height:269.25pt" o:ole="" o:bordertopcolor="this" o:borderleftcolor="this" o:borderbottomcolor="this" o:borderrightcolor="this">
             <v:imagedata r:id="rId31" o:title=""/>
             <w10:bordertop type="single" width="4" shadow="t"/>
             <w10:borderleft type="single" width="4" shadow="t"/>
@@ -685,8 +685,8 @@
     <w:p/>
     <w:p>
       <w:r>
-        <w:object w:dxaOrig="12770" w:dyaOrig="7199">
-          <v:shape id="_x0000_i1038" type="#_x0000_t75" style="width:476.9pt;height:268.05pt" o:ole="">
+        <w:object w:dxaOrig="12806" w:dyaOrig="7189">
+          <v:shape id="_x0000_i1038" type="#_x0000_t75" style="width:480.35pt;height:269.25pt" o:ole="" o:bordertopcolor="this" o:borderleftcolor="this" o:borderbottomcolor="this" o:borderrightcolor="this">
             <v:imagedata r:id="rId33" o:title=""/>
             <w10:bordertop type="single" width="4" shadow="t"/>
             <w10:borderleft type="single" width="4" shadow="t"/>
@@ -728,8 +728,8 @@
     <w:p/>
     <w:p>
       <w:r>
-        <w:object w:dxaOrig="12770" w:dyaOrig="7199">
-          <v:shape id="_x0000_i1039" type="#_x0000_t75" style="width:476.9pt;height:268.05pt" o:ole="">
+        <w:object w:dxaOrig="12806" w:dyaOrig="7189">
+          <v:shape id="_x0000_i1039" type="#_x0000_t75" style="width:480.35pt;height:269.25pt" o:ole="" o:bordertopcolor="this" o:borderleftcolor="this" o:borderbottomcolor="this" o:borderrightcolor="this">
             <v:imagedata r:id="rId35" o:title=""/>
             <w10:bordertop type="single" width="4" shadow="t"/>
             <w10:borderleft type="single" width="4" shadow="t"/>
@@ -772,8 +772,8 @@
     <w:p/>
     <w:p>
       <w:r>
-        <w:object w:dxaOrig="12770" w:dyaOrig="7199">
-          <v:shape id="_x0000_i1040" type="#_x0000_t75" style="width:476.9pt;height:268.05pt" o:ole="">
+        <w:object w:dxaOrig="12806" w:dyaOrig="7189">
+          <v:shape id="_x0000_i1040" type="#_x0000_t75" style="width:480.35pt;height:269.25pt" o:ole="" o:bordertopcolor="this" o:borderleftcolor="this" o:borderbottomcolor="this" o:borderrightcolor="this">
             <v:imagedata r:id="rId37" o:title=""/>
             <w10:bordertop type="single" width="4" shadow="t"/>
             <w10:borderleft type="single" width="4" shadow="t"/>
@@ -827,8 +827,8 @@
     <w:p/>
     <w:p>
       <w:r>
-        <w:object w:dxaOrig="12770" w:dyaOrig="7199">
-          <v:shape id="_x0000_i1041" type="#_x0000_t75" style="width:476.9pt;height:268.05pt" o:ole="">
+        <w:object w:dxaOrig="12806" w:dyaOrig="7189">
+          <v:shape id="_x0000_i1041" type="#_x0000_t75" style="width:480.35pt;height:269.25pt" o:ole="" o:bordertopcolor="this" o:borderleftcolor="this" o:borderbottomcolor="this" o:borderrightcolor="this">
             <v:imagedata r:id="rId39" o:title=""/>
             <w10:bordertop type="single" width="4" shadow="t"/>
             <w10:borderleft type="single" width="4" shadow="t"/>
@@ -870,8 +870,8 @@
     <w:p/>
     <w:p>
       <w:r>
-        <w:object w:dxaOrig="12770" w:dyaOrig="7199">
-          <v:shape id="_x0000_i1042" type="#_x0000_t75" style="width:476.9pt;height:268.05pt" o:ole="">
+        <w:object w:dxaOrig="12806" w:dyaOrig="7189">
+          <v:shape id="_x0000_i1042" type="#_x0000_t75" style="width:480.35pt;height:269.25pt" o:ole="" o:bordertopcolor="this" o:borderleftcolor="this" o:borderbottomcolor="this" o:borderrightcolor="this">
             <v:imagedata r:id="rId41" o:title=""/>
             <w10:bordertop type="single" width="4" shadow="t"/>
             <w10:borderleft type="single" width="4" shadow="t"/>
@@ -931,8 +931,8 @@
     <w:p/>
     <w:p>
       <w:r>
-        <w:object w:dxaOrig="12770" w:dyaOrig="7199">
-          <v:shape id="_x0000_i1043" type="#_x0000_t75" style="width:476.9pt;height:268.05pt" o:ole="">
+        <w:object w:dxaOrig="12806" w:dyaOrig="7189">
+          <v:shape id="_x0000_i1043" type="#_x0000_t75" style="width:480.35pt;height:269.25pt" o:ole="" o:bordertopcolor="this" o:borderleftcolor="this" o:borderbottomcolor="this" o:borderrightcolor="this">
             <v:imagedata r:id="rId43" o:title=""/>
             <w10:bordertop type="single" width="4" shadow="t"/>
             <w10:borderleft type="single" width="4" shadow="t"/>
@@ -974,8 +974,8 @@
     <w:p/>
     <w:p>
       <w:r>
-        <w:object w:dxaOrig="12770" w:dyaOrig="7199">
-          <v:shape id="_x0000_i1044" type="#_x0000_t75" style="width:476.9pt;height:268.05pt" o:ole="">
+        <w:object w:dxaOrig="12806" w:dyaOrig="7189">
+          <v:shape id="_x0000_i1044" type="#_x0000_t75" style="width:480.35pt;height:269.25pt" o:ole="" o:bordertopcolor="this" o:borderleftcolor="this" o:borderbottomcolor="this" o:borderrightcolor="this">
             <v:imagedata r:id="rId45" o:title=""/>
             <w10:bordertop type="single" width="4" shadow="t"/>
             <w10:borderleft type="single" width="4" shadow="t"/>
@@ -1033,8 +1033,8 @@
     <w:p/>
     <w:p>
       <w:r>
-        <w:object w:dxaOrig="12770" w:dyaOrig="7199">
-          <v:shape id="_x0000_i1045" type="#_x0000_t75" style="width:476.9pt;height:268.05pt" o:ole="">
+        <w:object w:dxaOrig="12806" w:dyaOrig="7189">
+          <v:shape id="_x0000_i1045" type="#_x0000_t75" style="width:480.35pt;height:269.25pt" o:ole="" o:bordertopcolor="this" o:borderleftcolor="this" o:borderbottomcolor="this" o:borderrightcolor="this">
             <v:imagedata r:id="rId47" o:title=""/>
             <w10:bordertop type="single" width="4" shadow="t"/>
             <w10:borderleft type="single" width="4" shadow="t"/>
@@ -1064,8 +1064,8 @@
     <w:p/>
     <w:p>
       <w:r>
-        <w:object w:dxaOrig="12770" w:dyaOrig="7199">
-          <v:shape id="_x0000_i1046" type="#_x0000_t75" style="width:476.9pt;height:268.05pt" o:ole="">
+        <w:object w:dxaOrig="12806" w:dyaOrig="7189">
+          <v:shape id="_x0000_i1046" type="#_x0000_t75" style="width:480.35pt;height:269.25pt" o:ole="" o:bordertopcolor="this" o:borderleftcolor="this" o:borderbottomcolor="this" o:borderrightcolor="this">
             <v:imagedata r:id="rId49" o:title=""/>
             <w10:bordertop type="single" width="4" shadow="t"/>
             <w10:borderleft type="single" width="4" shadow="t"/>
@@ -1101,8 +1101,8 @@
     <w:p/>
     <w:p>
       <w:r>
-        <w:object w:dxaOrig="12770" w:dyaOrig="7199">
-          <v:shape id="_x0000_i1047" type="#_x0000_t75" style="width:476.9pt;height:268.05pt" o:ole="">
+        <w:object w:dxaOrig="12806" w:dyaOrig="7189">
+          <v:shape id="_x0000_i1047" type="#_x0000_t75" style="width:480.35pt;height:269.25pt" o:ole="" o:bordertopcolor="this" o:borderleftcolor="this" o:borderbottomcolor="this" o:borderrightcolor="this">
             <v:imagedata r:id="rId51" o:title=""/>
             <w10:bordertop type="single" width="4" shadow="t"/>
             <w10:borderleft type="single" width="4" shadow="t"/>
@@ -1132,8 +1132,8 @@
     <w:p/>
     <w:p>
       <w:r>
-        <w:object w:dxaOrig="12770" w:dyaOrig="7199">
-          <v:shape id="_x0000_i1048" type="#_x0000_t75" style="width:476.9pt;height:268.05pt" o:ole="">
+        <w:object w:dxaOrig="12806" w:dyaOrig="7189">
+          <v:shape id="_x0000_i1048" type="#_x0000_t75" style="width:480.35pt;height:269.25pt" o:ole="" o:bordertopcolor="this" o:borderleftcolor="this" o:borderbottomcolor="this" o:borderrightcolor="this">
             <v:imagedata r:id="rId53" o:title=""/>
             <w10:bordertop type="single" width="4" shadow="t"/>
             <w10:borderleft type="single" width="4" shadow="t"/>
@@ -1183,7 +1183,10 @@
         <w:t>.</w:t>
       </w:r>
     </w:p>
-    <w:p/>
+    <w:p>
+      <w:bookmarkStart w:id="0" w:name="_GoBack"/>
+    </w:p>
+    <w:bookmarkEnd w:id="0"/>
     <w:p>
       <w:pPr>
         <w:rPr>
@@ -1215,8 +1218,8 @@
     <w:p/>
     <w:p>
       <w:r>
-        <w:object w:dxaOrig="12770" w:dyaOrig="7199">
-          <v:shape id="_x0000_i1049" type="#_x0000_t75" style="width:476.9pt;height:268.05pt" o:ole="">
+        <w:object w:dxaOrig="12806" w:dyaOrig="7189">
+          <v:shape id="_x0000_i1049" type="#_x0000_t75" style="width:480.35pt;height:269.25pt" o:ole="" o:bordertopcolor="this" o:borderleftcolor="this" o:borderbottomcolor="this" o:borderrightcolor="this">
             <v:imagedata r:id="rId55" o:title=""/>
             <w10:bordertop type="single" width="4" shadow="t"/>
             <w10:borderleft type="single" width="4" shadow="t"/>
@@ -1276,8 +1279,8 @@
     <w:p/>
     <w:p>
       <w:r>
-        <w:object w:dxaOrig="12770" w:dyaOrig="7199">
-          <v:shape id="_x0000_i1050" type="#_x0000_t75" style="width:476.9pt;height:268.05pt" o:ole="">
+        <w:object w:dxaOrig="12806" w:dyaOrig="7189">
+          <v:shape id="_x0000_i1050" type="#_x0000_t75" style="width:480.35pt;height:269.25pt" o:ole="" o:bordertopcolor="this" o:borderleftcolor="this" o:borderbottomcolor="this" o:borderrightcolor="this">
             <v:imagedata r:id="rId57" o:title=""/>
             <w10:bordertop type="single" width="4" shadow="t"/>
             <w10:borderleft type="single" width="4" shadow="t"/>
@@ -1319,8 +1322,8 @@
     <w:p/>
     <w:p>
       <w:r>
-        <w:object w:dxaOrig="12770" w:dyaOrig="7199">
-          <v:shape id="_x0000_i1051" type="#_x0000_t75" style="width:476.9pt;height:268.05pt" o:ole="">
+        <w:object w:dxaOrig="12806" w:dyaOrig="7189">
+          <v:shape id="_x0000_i1051" type="#_x0000_t75" style="width:480.35pt;height:269.25pt" o:ole="" o:bordertopcolor="this" o:borderleftcolor="this" o:borderbottomcolor="this" o:borderrightcolor="this">
             <v:imagedata r:id="rId59" o:title=""/>
             <w10:bordertop type="single" width="4" shadow="t"/>
             <w10:borderleft type="single" width="4" shadow="t"/>
@@ -1362,8 +1365,8 @@
     <w:p/>
     <w:p>
       <w:r>
-        <w:object w:dxaOrig="12770" w:dyaOrig="7199">
-          <v:shape id="_x0000_i1052" type="#_x0000_t75" style="width:476.9pt;height:268.05pt" o:ole="">
+        <w:object w:dxaOrig="12806" w:dyaOrig="7189">
+          <v:shape id="_x0000_i1052" type="#_x0000_t75" style="width:480.35pt;height:269.25pt" o:ole="" o:bordertopcolor="this" o:borderleftcolor="this" o:borderbottomcolor="this" o:borderrightcolor="this">
             <v:imagedata r:id="rId61" o:title=""/>
             <w10:bordertop type="single" width="4" shadow="t"/>
             <w10:borderleft type="single" width="4" shadow="t"/>
@@ -1405,8 +1408,8 @@
     <w:p/>
     <w:p>
       <w:r>
-        <w:object w:dxaOrig="12770" w:dyaOrig="7199">
-          <v:shape id="_x0000_i1053" type="#_x0000_t75" style="width:476.9pt;height:268.05pt" o:ole="">
+        <w:object w:dxaOrig="12806" w:dyaOrig="7189">
+          <v:shape id="_x0000_i1053" type="#_x0000_t75" style="width:480.35pt;height:269.25pt" o:ole="" o:bordertopcolor="this" o:borderleftcolor="this" o:borderbottomcolor="this" o:borderrightcolor="this">
             <v:imagedata r:id="rId63" o:title=""/>
             <w10:bordertop type="single" width="4" shadow="t"/>
             <w10:borderleft type="single" width="4" shadow="t"/>
@@ -1448,8 +1451,8 @@
     <w:p/>
     <w:p>
       <w:r>
-        <w:object w:dxaOrig="12770" w:dyaOrig="7199">
-          <v:shape id="_x0000_i1054" type="#_x0000_t75" style="width:476.9pt;height:268.05pt" o:ole="">
+        <w:object w:dxaOrig="12806" w:dyaOrig="7189">
+          <v:shape id="_x0000_i1054" type="#_x0000_t75" style="width:480.35pt;height:269.25pt" o:ole="" o:bordertopcolor="this" o:borderleftcolor="this" o:borderbottomcolor="this" o:borderrightcolor="this">
             <v:imagedata r:id="rId65" o:title=""/>
             <w10:bordertop type="single" width="4" shadow="t"/>
             <w10:borderleft type="single" width="4" shadow="t"/>
@@ -1485,8 +1488,8 @@
     <w:p/>
     <w:p>
       <w:r>
-        <w:object w:dxaOrig="12770" w:dyaOrig="7199">
-          <v:shape id="_x0000_i1055" type="#_x0000_t75" style="width:476.9pt;height:268.05pt" o:ole="">
+        <w:object w:dxaOrig="12806" w:dyaOrig="7189">
+          <v:shape id="_x0000_i1055" type="#_x0000_t75" style="width:480.35pt;height:269.25pt" o:ole="" o:bordertopcolor="this" o:borderleftcolor="this" o:borderbottomcolor="this" o:borderrightcolor="this">
             <v:imagedata r:id="rId67" o:title=""/>
             <w10:bordertop type="single" width="4" shadow="t"/>
             <w10:borderleft type="single" width="4" shadow="t"/>
@@ -1528,8 +1531,8 @@
     <w:p/>
     <w:p>
       <w:r>
-        <w:object w:dxaOrig="12770" w:dyaOrig="7199">
-          <v:shape id="_x0000_i1056" type="#_x0000_t75" style="width:476.9pt;height:268.05pt" o:ole="">
+        <w:object w:dxaOrig="12806" w:dyaOrig="7189">
+          <v:shape id="_x0000_i1056" type="#_x0000_t75" style="width:480.35pt;height:269.25pt" o:ole="" o:bordertopcolor="this" o:borderleftcolor="this" o:borderbottomcolor="this" o:borderrightcolor="this">
             <v:imagedata r:id="rId69" o:title=""/>
             <w10:bordertop type="single" width="4" shadow="t"/>
             <w10:borderleft type="single" width="4" shadow="t"/>
@@ -1546,7 +1549,7 @@
     <w:p/>
     <w:p>
       <w:r>
-        <w:t>Now that we have created our two environments and set each node to a specific environment, we need to separate the environments to ensure that the proxy server only communicates with the production nodes.</w:t>
+        <w:t>Now that we have created our two environments and set each node to a specific environment, we need to separate the environments to ensure that the load balancer only communicates with the production nodes.</w:t>
       </w:r>
     </w:p>
     <w:p/>
@@ -1565,8 +1568,8 @@
     <w:p/>
     <w:p>
       <w:r>
-        <w:object w:dxaOrig="12770" w:dyaOrig="7199">
-          <v:shape id="_x0000_i1057" type="#_x0000_t75" style="width:476.9pt;height:268.05pt" o:ole="">
+        <w:object w:dxaOrig="12806" w:dyaOrig="7189">
+          <v:shape id="_x0000_i1057" type="#_x0000_t75" style="width:480.35pt;height:269.25pt" o:ole="" o:bordertopcolor="this" o:borderleftcolor="this" o:borderbottomcolor="this" o:borderrightcolor="this">
             <v:imagedata r:id="rId71" o:title=""/>
             <w10:bordertop type="single" width="4" shadow="t"/>
             <w10:borderleft type="single" width="4" shadow="t"/>
@@ -1615,8 +1618,8 @@
     <w:p/>
     <w:p>
       <w:r>
-        <w:object w:dxaOrig="12770" w:dyaOrig="7199">
-          <v:shape id="_x0000_i1058" type="#_x0000_t75" style="width:476.9pt;height:268.05pt" o:ole="">
+        <w:object w:dxaOrig="12806" w:dyaOrig="7189">
+          <v:shape id="_x0000_i1058" type="#_x0000_t75" style="width:480.35pt;height:269.25pt" o:ole="" o:bordertopcolor="this" o:borderleftcolor="this" o:borderbottomcolor="this" o:borderrightcolor="this">
             <v:imagedata r:id="rId73" o:title=""/>
             <w10:bordertop type="single" width="4" shadow="t"/>
             <w10:borderleft type="single" width="4" shadow="t"/>
@@ -1676,8 +1679,8 @@
     <w:p/>
     <w:p>
       <w:r>
-        <w:object w:dxaOrig="12770" w:dyaOrig="7199">
-          <v:shape id="_x0000_i1059" type="#_x0000_t75" style="width:476.9pt;height:268.05pt" o:ole="">
+        <w:object w:dxaOrig="12806" w:dyaOrig="7189">
+          <v:shape id="_x0000_i1059" type="#_x0000_t75" style="width:480.35pt;height:269.25pt" o:ole="" o:bordertopcolor="this" o:borderleftcolor="this" o:borderbottomcolor="this" o:borderrightcolor="this">
             <v:imagedata r:id="rId75" o:title=""/>
             <w10:bordertop type="single" width="4" shadow="t"/>
             <w10:borderleft type="single" width="4" shadow="t"/>
@@ -1761,8 +1764,8 @@
     <w:p/>
     <w:p>
       <w:r>
-        <w:object w:dxaOrig="12770" w:dyaOrig="7199">
-          <v:shape id="_x0000_i1060" type="#_x0000_t75" style="width:476.9pt;height:268.05pt" o:ole="">
+        <w:object w:dxaOrig="12806" w:dyaOrig="7189">
+          <v:shape id="_x0000_i1060" type="#_x0000_t75" style="width:480.35pt;height:269.25pt" o:ole="" o:bordertopcolor="this" o:borderleftcolor="this" o:borderbottomcolor="this" o:borderrightcolor="this">
             <v:imagedata r:id="rId77" o:title=""/>
             <w10:bordertop type="single" width="4" shadow="t"/>
             <w10:borderleft type="single" width="4" shadow="t"/>
@@ -1779,7 +1782,7 @@
     <w:p/>
     <w:p>
       <w:r>
-        <w:t>Looking at the default.rb file in the myhaproxy cookbook, we can review the original search syntax.  If we want to search by environments, what would we need to add here?</w:t>
+        <w:t>Looking at the default.rb file in the load balancer's myhaproxy cookbook, we can review the original search syntax.  If we want to search by environments, what would we need to add here?</w:t>
       </w:r>
     </w:p>
     <w:p/>
@@ -1798,8 +1801,8 @@
     <w:p/>
     <w:p>
       <w:r>
-        <w:object w:dxaOrig="12770" w:dyaOrig="7199">
-          <v:shape id="_x0000_i1061" type="#_x0000_t75" style="width:476.9pt;height:268.05pt" o:ole="">
+        <w:object w:dxaOrig="12806" w:dyaOrig="7189">
+          <v:shape id="_x0000_i1061" type="#_x0000_t75" style="width:480.35pt;height:269.25pt" o:ole="" o:bordertopcolor="this" o:borderleftcolor="this" o:borderbottomcolor="this" o:borderrightcolor="this">
             <v:imagedata r:id="rId79" o:title=""/>
             <w10:bordertop type="single" width="4" shadow="t"/>
             <w10:borderleft type="single" width="4" shadow="t"/>
@@ -1816,7 +1819,7 @@
     <w:p/>
     <w:p>
       <w:r>
-        <w:t>Search the Chef Server for all node objects that have the role equal to 'web' and also share the same environment as the current node applying this recipe. The nodes currently applying this recipe are the nodes with the role set to proxy.</w:t>
+        <w:t>Search the Chef Server for all node objects that have the role equal to 'web' and also share the same environment as the current node applying this recipe. The nodes currently applying this recipe are the nodes with the role set to load_balancer.</w:t>
       </w:r>
     </w:p>
     <w:p/>
@@ -1853,8 +1856,8 @@
     <w:p/>
     <w:p>
       <w:r>
-        <w:object w:dxaOrig="12770" w:dyaOrig="7199">
-          <v:shape id="_x0000_i1062" type="#_x0000_t75" style="width:476.9pt;height:268.05pt" o:ole="">
+        <w:object w:dxaOrig="12806" w:dyaOrig="7189">
+          <v:shape id="_x0000_i1062" type="#_x0000_t75" style="width:480.35pt;height:269.25pt" o:ole="" o:bordertopcolor="this" o:borderleftcolor="this" o:borderbottomcolor="this" o:borderrightcolor="this">
             <v:imagedata r:id="rId81" o:title=""/>
             <w10:bordertop type="single" width="4" shadow="t"/>
             <w10:borderleft type="single" width="4" shadow="t"/>
@@ -1871,7 +1874,7 @@
     <w:p/>
     <w:p>
       <w:r>
-        <w:t>Now that we have created our two environments and set each node to a specific environment, we need to separate the environments to ensure that the proxy server only communicates with the production nodes.</w:t>
+        <w:t>Now that we have created our two environments and set each node to a specific environment, we need to separate the environments to ensure that the load balancer only communicates with the production nodes.</w:t>
       </w:r>
     </w:p>
     <w:p/>
@@ -1890,8 +1893,8 @@
     <w:p/>
     <w:p>
       <w:r>
-        <w:object w:dxaOrig="12770" w:dyaOrig="7199">
-          <v:shape id="_x0000_i1063" type="#_x0000_t75" style="width:476.9pt;height:268.05pt" o:ole="">
+        <w:object w:dxaOrig="12806" w:dyaOrig="7189">
+          <v:shape id="_x0000_i1063" type="#_x0000_t75" style="width:480.35pt;height:269.25pt" o:ole="" o:bordertopcolor="this" o:borderleftcolor="this" o:borderbottomcolor="this" o:borderrightcolor="this">
             <v:imagedata r:id="rId83" o:title=""/>
             <w10:bordertop type="single" width="4" shadow="t"/>
             <w10:borderleft type="single" width="4" shadow="t"/>
@@ -1945,8 +1948,8 @@
     <w:p/>
     <w:p>
       <w:r>
-        <w:object w:dxaOrig="12770" w:dyaOrig="7199">
-          <v:shape id="_x0000_i1064" type="#_x0000_t75" style="width:476.9pt;height:268.05pt" o:ole="">
+        <w:object w:dxaOrig="12806" w:dyaOrig="7189">
+          <v:shape id="_x0000_i1064" type="#_x0000_t75" style="width:480.35pt;height:269.25pt" o:ole="" o:bordertopcolor="this" o:borderleftcolor="this" o:borderbottomcolor="this" o:borderrightcolor="this">
             <v:imagedata r:id="rId85" o:title=""/>
             <w10:bordertop type="single" width="4" shadow="t"/>
             <w10:borderleft type="single" width="4" shadow="t"/>
@@ -1987,8 +1990,8 @@
     <w:p/>
     <w:p>
       <w:r>
-        <w:object w:dxaOrig="12770" w:dyaOrig="7199">
-          <v:shape id="_x0000_i1065" type="#_x0000_t75" style="width:476.9pt;height:268.05pt" o:ole="">
+        <w:object w:dxaOrig="12806" w:dyaOrig="7189">
+          <v:shape id="_x0000_i1065" type="#_x0000_t75" style="width:480.35pt;height:269.25pt" o:ole="" o:bordertopcolor="this" o:borderleftcolor="this" o:borderbottomcolor="this" o:borderrightcolor="this">
             <v:imagedata r:id="rId87" o:title=""/>
             <w10:bordertop type="single" width="4" shadow="t"/>
             <w10:borderleft type="single" width="4" shadow="t"/>
@@ -2024,8 +2027,8 @@
     <w:p/>
     <w:p>
       <w:r>
-        <w:object w:dxaOrig="12770" w:dyaOrig="7199">
-          <v:shape id="_x0000_i1066" type="#_x0000_t75" style="width:476.9pt;height:268.05pt" o:ole="">
+        <w:object w:dxaOrig="12806" w:dyaOrig="7189">
+          <v:shape id="_x0000_i1066" type="#_x0000_t75" style="width:480.35pt;height:269.25pt" o:ole="" o:bordertopcolor="this" o:borderleftcolor="this" o:borderbottomcolor="this" o:borderrightcolor="this">
             <v:imagedata r:id="rId89" o:title=""/>
             <w10:bordertop type="single" width="4" shadow="t"/>
             <w10:borderleft type="single" width="4" shadow="t"/>
@@ -2055,8 +2058,8 @@
     <w:p/>
     <w:p>
       <w:r>
-        <w:object w:dxaOrig="12770" w:dyaOrig="7199">
-          <v:shape id="_x0000_i1067" type="#_x0000_t75" style="width:476.9pt;height:268.05pt" o:ole="">
+        <w:object w:dxaOrig="12806" w:dyaOrig="7189">
+          <v:shape id="_x0000_i1067" type="#_x0000_t75" style="width:480.35pt;height:269.25pt" o:ole="" o:bordertopcolor="this" o:borderleftcolor="this" o:borderbottomcolor="this" o:borderrightcolor="this">
             <v:imagedata r:id="rId91" o:title=""/>
             <w10:bordertop type="single" width="4" shadow="t"/>
             <w10:borderleft type="single" width="4" shadow="t"/>
@@ -2148,8 +2151,8 @@
     <w:p/>
     <w:p>
       <w:r>
-        <w:object w:dxaOrig="12770" w:dyaOrig="7199">
-          <v:shape id="_x0000_i1068" type="#_x0000_t75" style="width:476.9pt;height:268.05pt" o:ole="">
+        <w:object w:dxaOrig="12806" w:dyaOrig="7189">
+          <v:shape id="_x0000_i1068" type="#_x0000_t75" style="width:480.35pt;height:269.25pt" o:ole="" o:bordertopcolor="this" o:borderleftcolor="this" o:borderbottomcolor="this" o:borderrightcolor="this">
             <v:imagedata r:id="rId93" o:title=""/>
             <w10:bordertop type="single" width="4" shadow="t"/>
             <w10:borderleft type="single" width="4" shadow="t"/>
@@ -2185,8 +2188,8 @@
     <w:p/>
     <w:p>
       <w:r>
-        <w:object w:dxaOrig="12770" w:dyaOrig="7199">
-          <v:shape id="_x0000_i1069" type="#_x0000_t75" style="width:476.9pt;height:268.05pt" o:ole="">
+        <w:object w:dxaOrig="12806" w:dyaOrig="7189">
+          <v:shape id="_x0000_i1069" type="#_x0000_t75" style="width:480.35pt;height:269.25pt" o:ole="" o:bordertopcolor="this" o:borderleftcolor="this" o:borderbottomcolor="this" o:borderrightcolor="this">
             <v:imagedata r:id="rId95" o:title=""/>
             <w10:bordertop type="single" width="4" shadow="t"/>
             <w10:borderleft type="single" width="4" shadow="t"/>
@@ -2228,8 +2231,8 @@
     <w:p/>
     <w:p>
       <w:r>
-        <w:object w:dxaOrig="12770" w:dyaOrig="7199">
-          <v:shape id="_x0000_i1070" type="#_x0000_t75" style="width:476.9pt;height:268.05pt" o:ole="">
+        <w:object w:dxaOrig="12806" w:dyaOrig="7189">
+          <v:shape id="_x0000_i1070" type="#_x0000_t75" style="width:480.35pt;height:269.25pt" o:ole="" o:bordertopcolor="this" o:borderleftcolor="this" o:borderbottomcolor="this" o:borderrightcolor="this">
             <v:imagedata r:id="rId97" o:title=""/>
             <w10:bordertop type="single" width="4" shadow="t"/>
             <w10:borderleft type="single" width="4" shadow="t"/>
@@ -2265,8 +2268,8 @@
     <w:p/>
     <w:p>
       <w:r>
-        <w:object w:dxaOrig="12770" w:dyaOrig="7199">
-          <v:shape id="_x0000_i1071" type="#_x0000_t75" style="width:476.9pt;height:268.05pt" o:ole="">
+        <w:object w:dxaOrig="12806" w:dyaOrig="7189">
+          <v:shape id="_x0000_i1071" type="#_x0000_t75" style="width:480.35pt;height:269.25pt" o:ole="" o:bordertopcolor="this" o:borderleftcolor="this" o:borderbottomcolor="this" o:borderrightcolor="this">
             <v:imagedata r:id="rId99" o:title=""/>
             <w10:bordertop type="single" width="4" shadow="t"/>
             <w10:borderleft type="single" width="4" shadow="t"/>
@@ -2308,8 +2311,8 @@
     <w:p/>
     <w:p>
       <w:r>
-        <w:object w:dxaOrig="12770" w:dyaOrig="7199">
-          <v:shape id="_x0000_i1072" type="#_x0000_t75" style="width:476.9pt;height:268.05pt" o:ole="">
+        <w:object w:dxaOrig="12806" w:dyaOrig="7189">
+          <v:shape id="_x0000_i1072" type="#_x0000_t75" style="width:480.35pt;height:269.25pt" o:ole="" o:bordertopcolor="this" o:borderleftcolor="this" o:borderbottomcolor="this" o:borderrightcolor="this">
             <v:imagedata r:id="rId101" o:title=""/>
             <w10:bordertop type="single" width="4" shadow="t"/>
             <w10:borderleft type="single" width="4" shadow="t"/>
@@ -2345,8 +2348,8 @@
     <w:p/>
     <w:p>
       <w:r>
-        <w:object w:dxaOrig="12770" w:dyaOrig="7199">
-          <v:shape id="_x0000_i1073" type="#_x0000_t75" style="width:476.9pt;height:268.05pt" o:ole="">
+        <w:object w:dxaOrig="12806" w:dyaOrig="7189">
+          <v:shape id="_x0000_i1073" type="#_x0000_t75" style="width:480.35pt;height:269.25pt" o:ole="" o:bordertopcolor="this" o:borderleftcolor="this" o:borderbottomcolor="this" o:borderrightcolor="this">
             <v:imagedata r:id="rId103" o:title=""/>
             <w10:bordertop type="single" width="4" shadow="t"/>
             <w10:borderleft type="single" width="4" shadow="t"/>
@@ -2388,8 +2391,8 @@
     <w:p/>
     <w:p>
       <w:r>
-        <w:object w:dxaOrig="12770" w:dyaOrig="7199">
-          <v:shape id="_x0000_i1074" type="#_x0000_t75" style="width:476.9pt;height:268.05pt" o:ole="">
+        <w:object w:dxaOrig="12806" w:dyaOrig="7189">
+          <v:shape id="_x0000_i1074" type="#_x0000_t75" style="width:480.35pt;height:269.25pt" o:ole="" o:bordertopcolor="this" o:borderleftcolor="this" o:borderbottomcolor="this" o:borderrightcolor="this">
             <v:imagedata r:id="rId105" o:title=""/>
             <w10:bordertop type="single" width="4" shadow="t"/>
             <w10:borderleft type="single" width="4" shadow="t"/>
@@ -2419,8 +2422,8 @@
     <w:p/>
     <w:p>
       <w:r>
-        <w:object w:dxaOrig="12770" w:dyaOrig="7199">
-          <v:shape id="_x0000_i1075" type="#_x0000_t75" style="width:476.9pt;height:268.05pt" o:ole="">
+        <w:object w:dxaOrig="12806" w:dyaOrig="7189">
+          <v:shape id="_x0000_i1075" type="#_x0000_t75" style="width:480.35pt;height:269.25pt" o:ole="" o:bordertopcolor="this" o:borderleftcolor="this" o:borderbottomcolor="this" o:borderrightcolor="this">
             <v:imagedata r:id="rId107" o:title=""/>
             <w10:bordertop type="single" width="4" shadow="t"/>
             <w10:borderleft type="single" width="4" shadow="t"/>
@@ -2931,7 +2934,7 @@
   <w:style w:type="paragraph" w:default="1" w:styleId="Normal">
     <w:name w:val="Normal"/>
     <w:qFormat/>
-    <w:rsid w:val="00807D83"/>
+    <w:rsid w:val="00286000"/>
     <w:pPr>
       <w:autoSpaceDE w:val="0"/>
       <w:autoSpaceDN w:val="0"/>
@@ -3067,7 +3070,7 @@
     <w:link w:val="HeaderChar"/>
     <w:uiPriority w:val="99"/>
     <w:unhideWhenUsed/>
-    <w:rsid w:val="00A16398"/>
+    <w:rsid w:val="00963968"/>
     <w:pPr>
       <w:tabs>
         <w:tab w:val="center" w:pos="4680"/>
@@ -3080,10 +3083,11 @@
     <w:basedOn w:val="DefaultParagraphFont"/>
     <w:link w:val="Header"/>
     <w:uiPriority w:val="99"/>
-    <w:rsid w:val="00A16398"/>
+    <w:rsid w:val="00963968"/>
     <w:rPr>
       <w:rFonts w:ascii="Arial" w:hAnsi="Times New Roman" w:cs="Arial"/>
       <w:kern w:val="24"/>
+      <w:sz w:val="24"/>
       <w:szCs w:val="24"/>
     </w:rPr>
   </w:style>
@@ -3093,7 +3097,7 @@
     <w:link w:val="FooterChar"/>
     <w:uiPriority w:val="99"/>
     <w:unhideWhenUsed/>
-    <w:rsid w:val="00A16398"/>
+    <w:rsid w:val="00963968"/>
     <w:pPr>
       <w:tabs>
         <w:tab w:val="center" w:pos="4680"/>
@@ -3106,10 +3110,11 @@
     <w:basedOn w:val="DefaultParagraphFont"/>
     <w:link w:val="Footer"/>
     <w:uiPriority w:val="99"/>
-    <w:rsid w:val="00A16398"/>
+    <w:rsid w:val="00963968"/>
     <w:rPr>
       <w:rFonts w:ascii="Arial" w:hAnsi="Times New Roman" w:cs="Arial"/>
       <w:kern w:val="24"/>
+      <w:sz w:val="24"/>
       <w:szCs w:val="24"/>
     </w:rPr>
   </w:style>

</xml_diff>

<commit_message>
slide 14-37 added double quotes for string interpolation
</commit_message>
<xml_diff>
--- a/14-environments.docx
+++ b/14-environments.docx
@@ -13,7 +13,7 @@
     <w:p/>
     <w:p>
       <w:r>
-        <w:object w:dxaOrig="12806" w:dyaOrig="7189">
+        <w:object w:dxaOrig="12805" w:dyaOrig="7189">
           <v:shapetype id="_x0000_t75" coordsize="21600,21600" o:spt="75" o:preferrelative="t" path="m@4@5l@4@11@9@11@9@5xe" filled="f" stroked="f">
             <v:stroke joinstyle="miter"/>
             <v:formulas>
@@ -33,7 +33,7 @@
             <v:path o:extrusionok="f" gradientshapeok="t" o:connecttype="rect"/>
             <o:lock v:ext="edit" aspectratio="t"/>
           </v:shapetype>
-          <v:shape id="_x0000_i1025" type="#_x0000_t75" style="width:480.35pt;height:269.25pt" o:ole="" o:bordertopcolor="this" o:borderleftcolor="this" o:borderbottomcolor="this" o:borderrightcolor="this">
+          <v:shape id="_x0000_i1025" type="#_x0000_t75" style="width:480.55pt;height:269.6pt" o:ole="">
             <v:imagedata r:id="rId7" o:title=""/>
             <w10:bordertop type="single" width="4" shadow="t"/>
             <w10:borderleft type="single" width="4" shadow="t"/>
@@ -63,8 +63,8 @@
     <w:p/>
     <w:p>
       <w:r>
-        <w:object w:dxaOrig="12806" w:dyaOrig="7189">
-          <v:shape id="_x0000_i1026" type="#_x0000_t75" style="width:480.35pt;height:269.25pt" o:ole="" o:bordertopcolor="this" o:borderleftcolor="this" o:borderbottomcolor="this" o:borderrightcolor="this">
+        <w:object w:dxaOrig="12805" w:dyaOrig="7189">
+          <v:shape id="_x0000_i1026" type="#_x0000_t75" style="width:480.55pt;height:269.6pt" o:ole="">
             <v:imagedata r:id="rId9" o:title=""/>
             <w10:bordertop type="single" width="4" shadow="t"/>
             <w10:borderleft type="single" width="4" shadow="t"/>
@@ -99,8 +99,8 @@
     <w:p/>
     <w:p>
       <w:r>
-        <w:object w:dxaOrig="12806" w:dyaOrig="7189">
-          <v:shape id="_x0000_i1027" type="#_x0000_t75" style="width:480.35pt;height:269.25pt" o:ole="" o:bordertopcolor="this" o:borderleftcolor="this" o:borderbottomcolor="this" o:borderrightcolor="this">
+        <w:object w:dxaOrig="12805" w:dyaOrig="7189">
+          <v:shape id="_x0000_i1027" type="#_x0000_t75" style="width:480.55pt;height:269.6pt" o:ole="">
             <v:imagedata r:id="rId11" o:title=""/>
             <w10:bordertop type="single" width="4" shadow="t"/>
             <w10:borderleft type="single" width="4" shadow="t"/>
@@ -161,8 +161,8 @@
     <w:p/>
     <w:p>
       <w:r>
-        <w:object w:dxaOrig="12806" w:dyaOrig="7189">
-          <v:shape id="_x0000_i1028" type="#_x0000_t75" style="width:480.35pt;height:269.25pt" o:ole="" o:bordertopcolor="this" o:borderleftcolor="this" o:borderbottomcolor="this" o:borderrightcolor="this">
+        <w:object w:dxaOrig="12805" w:dyaOrig="7189">
+          <v:shape id="_x0000_i1028" type="#_x0000_t75" style="width:480.55pt;height:269.6pt" o:ole="">
             <v:imagedata r:id="rId13" o:title=""/>
             <w10:bordertop type="single" width="4" shadow="t"/>
             <w10:borderleft type="single" width="4" shadow="t"/>
@@ -247,8 +247,8 @@
     <w:p/>
     <w:p>
       <w:r>
-        <w:object w:dxaOrig="12806" w:dyaOrig="7189">
-          <v:shape id="_x0000_i1029" type="#_x0000_t75" style="width:480.35pt;height:269.25pt" o:ole="" o:bordertopcolor="this" o:borderleftcolor="this" o:borderbottomcolor="this" o:borderrightcolor="this">
+        <w:object w:dxaOrig="12805" w:dyaOrig="7189">
+          <v:shape id="_x0000_i1029" type="#_x0000_t75" style="width:480.55pt;height:269.6pt" o:ole="">
             <v:imagedata r:id="rId15" o:title=""/>
             <w10:bordertop type="single" width="4" shadow="t"/>
             <w10:borderleft type="single" width="4" shadow="t"/>
@@ -302,8 +302,8 @@
     <w:p/>
     <w:p>
       <w:r>
-        <w:object w:dxaOrig="12806" w:dyaOrig="7189">
-          <v:shape id="_x0000_i1030" type="#_x0000_t75" style="width:480.35pt;height:269.25pt" o:ole="" o:bordertopcolor="this" o:borderleftcolor="this" o:borderbottomcolor="this" o:borderrightcolor="this">
+        <w:object w:dxaOrig="12805" w:dyaOrig="7189">
+          <v:shape id="_x0000_i1030" type="#_x0000_t75" style="width:480.55pt;height:269.6pt" o:ole="">
             <v:imagedata r:id="rId17" o:title=""/>
             <w10:bordertop type="single" width="4" shadow="t"/>
             <w10:borderleft type="single" width="4" shadow="t"/>
@@ -339,8 +339,8 @@
     <w:p/>
     <w:p>
       <w:r>
-        <w:object w:dxaOrig="12806" w:dyaOrig="7189">
-          <v:shape id="_x0000_i1031" type="#_x0000_t75" style="width:480.35pt;height:269.25pt" o:ole="" o:bordertopcolor="this" o:borderleftcolor="this" o:borderbottomcolor="this" o:borderrightcolor="this">
+        <w:object w:dxaOrig="12805" w:dyaOrig="7189">
+          <v:shape id="_x0000_i1031" type="#_x0000_t75" style="width:480.55pt;height:269.6pt" o:ole="">
             <v:imagedata r:id="rId19" o:title=""/>
             <w10:bordertop type="single" width="4" shadow="t"/>
             <w10:borderleft type="single" width="4" shadow="t"/>
@@ -391,8 +391,8 @@
     <w:p/>
     <w:p>
       <w:r>
-        <w:object w:dxaOrig="12806" w:dyaOrig="7189">
-          <v:shape id="_x0000_i1032" type="#_x0000_t75" style="width:480.35pt;height:269.25pt" o:ole="" o:bordertopcolor="this" o:borderleftcolor="this" o:borderbottomcolor="this" o:borderrightcolor="this">
+        <w:object w:dxaOrig="12805" w:dyaOrig="7189">
+          <v:shape id="_x0000_i1032" type="#_x0000_t75" style="width:480.55pt;height:269.6pt" o:ole="">
             <v:imagedata r:id="rId21" o:title=""/>
             <w10:bordertop type="single" width="4" shadow="t"/>
             <w10:borderleft type="single" width="4" shadow="t"/>
@@ -435,8 +435,8 @@
     <w:p/>
     <w:p>
       <w:r>
-        <w:object w:dxaOrig="12806" w:dyaOrig="7189">
-          <v:shape id="_x0000_i1033" type="#_x0000_t75" style="width:480.35pt;height:269.25pt" o:ole="" o:bordertopcolor="this" o:borderleftcolor="this" o:borderbottomcolor="this" o:borderrightcolor="this">
+        <w:object w:dxaOrig="12805" w:dyaOrig="7189">
+          <v:shape id="_x0000_i1033" type="#_x0000_t75" style="width:480.55pt;height:269.6pt" o:ole="">
             <v:imagedata r:id="rId23" o:title=""/>
             <w10:bordertop type="single" width="4" shadow="t"/>
             <w10:borderleft type="single" width="4" shadow="t"/>
@@ -480,8 +480,8 @@
     <w:p/>
     <w:p>
       <w:r>
-        <w:object w:dxaOrig="12806" w:dyaOrig="7189">
-          <v:shape id="_x0000_i1034" type="#_x0000_t75" style="width:480.35pt;height:269.25pt" o:ole="" o:bordertopcolor="this" o:borderleftcolor="this" o:borderbottomcolor="this" o:borderrightcolor="this">
+        <w:object w:dxaOrig="12805" w:dyaOrig="7189">
+          <v:shape id="_x0000_i1034" type="#_x0000_t75" style="width:480.55pt;height:269.6pt" o:ole="">
             <v:imagedata r:id="rId25" o:title=""/>
             <w10:bordertop type="single" width="4" shadow="t"/>
             <w10:borderleft type="single" width="4" shadow="t"/>
@@ -517,8 +517,8 @@
     <w:p/>
     <w:p>
       <w:r>
-        <w:object w:dxaOrig="12806" w:dyaOrig="7189">
-          <v:shape id="_x0000_i1035" type="#_x0000_t75" style="width:480.35pt;height:269.25pt" o:ole="" o:bordertopcolor="this" o:borderleftcolor="this" o:borderbottomcolor="this" o:borderrightcolor="this">
+        <w:object w:dxaOrig="12805" w:dyaOrig="7189">
+          <v:shape id="_x0000_i1035" type="#_x0000_t75" style="width:480.55pt;height:269.6pt" o:ole="">
             <v:imagedata r:id="rId27" o:title=""/>
             <w10:bordertop type="single" width="4" shadow="t"/>
             <w10:borderleft type="single" width="4" shadow="t"/>
@@ -555,8 +555,8 @@
     <w:p/>
     <w:p>
       <w:r>
-        <w:object w:dxaOrig="12806" w:dyaOrig="7189">
-          <v:shape id="_x0000_i1036" type="#_x0000_t75" style="width:480.35pt;height:269.25pt" o:ole="" o:bordertopcolor="this" o:borderleftcolor="this" o:borderbottomcolor="this" o:borderrightcolor="this">
+        <w:object w:dxaOrig="12805" w:dyaOrig="7189">
+          <v:shape id="_x0000_i1036" type="#_x0000_t75" style="width:480.55pt;height:269.6pt" o:ole="">
             <v:imagedata r:id="rId29" o:title=""/>
             <w10:bordertop type="single" width="4" shadow="t"/>
             <w10:borderleft type="single" width="4" shadow="t"/>
@@ -642,8 +642,8 @@
     <w:p/>
     <w:p>
       <w:r>
-        <w:object w:dxaOrig="12806" w:dyaOrig="7189">
-          <v:shape id="_x0000_i1037" type="#_x0000_t75" style="width:480.35pt;height:269.25pt" o:ole="" o:bordertopcolor="this" o:borderleftcolor="this" o:borderbottomcolor="this" o:borderrightcolor="this">
+        <w:object w:dxaOrig="12805" w:dyaOrig="7189">
+          <v:shape id="_x0000_i1037" type="#_x0000_t75" style="width:480.55pt;height:269.6pt" o:ole="">
             <v:imagedata r:id="rId31" o:title=""/>
             <w10:bordertop type="single" width="4" shadow="t"/>
             <w10:borderleft type="single" width="4" shadow="t"/>
@@ -685,8 +685,8 @@
     <w:p/>
     <w:p>
       <w:r>
-        <w:object w:dxaOrig="12806" w:dyaOrig="7189">
-          <v:shape id="_x0000_i1038" type="#_x0000_t75" style="width:480.35pt;height:269.25pt" o:ole="" o:bordertopcolor="this" o:borderleftcolor="this" o:borderbottomcolor="this" o:borderrightcolor="this">
+        <w:object w:dxaOrig="12805" w:dyaOrig="7189">
+          <v:shape id="_x0000_i1038" type="#_x0000_t75" style="width:480.55pt;height:269.6pt" o:ole="">
             <v:imagedata r:id="rId33" o:title=""/>
             <w10:bordertop type="single" width="4" shadow="t"/>
             <w10:borderleft type="single" width="4" shadow="t"/>
@@ -728,8 +728,8 @@
     <w:p/>
     <w:p>
       <w:r>
-        <w:object w:dxaOrig="12806" w:dyaOrig="7189">
-          <v:shape id="_x0000_i1039" type="#_x0000_t75" style="width:480.35pt;height:269.25pt" o:ole="" o:bordertopcolor="this" o:borderleftcolor="this" o:borderbottomcolor="this" o:borderrightcolor="this">
+        <w:object w:dxaOrig="12805" w:dyaOrig="7189">
+          <v:shape id="_x0000_i1039" type="#_x0000_t75" style="width:480.55pt;height:269.6pt" o:ole="">
             <v:imagedata r:id="rId35" o:title=""/>
             <w10:bordertop type="single" width="4" shadow="t"/>
             <w10:borderleft type="single" width="4" shadow="t"/>
@@ -772,8 +772,8 @@
     <w:p/>
     <w:p>
       <w:r>
-        <w:object w:dxaOrig="12806" w:dyaOrig="7189">
-          <v:shape id="_x0000_i1040" type="#_x0000_t75" style="width:480.35pt;height:269.25pt" o:ole="" o:bordertopcolor="this" o:borderleftcolor="this" o:borderbottomcolor="this" o:borderrightcolor="this">
+        <w:object w:dxaOrig="12805" w:dyaOrig="7189">
+          <v:shape id="_x0000_i1040" type="#_x0000_t75" style="width:480.55pt;height:269.6pt" o:ole="">
             <v:imagedata r:id="rId37" o:title=""/>
             <w10:bordertop type="single" width="4" shadow="t"/>
             <w10:borderleft type="single" width="4" shadow="t"/>
@@ -827,8 +827,8 @@
     <w:p/>
     <w:p>
       <w:r>
-        <w:object w:dxaOrig="12806" w:dyaOrig="7189">
-          <v:shape id="_x0000_i1041" type="#_x0000_t75" style="width:480.35pt;height:269.25pt" o:ole="" o:bordertopcolor="this" o:borderleftcolor="this" o:borderbottomcolor="this" o:borderrightcolor="this">
+        <w:object w:dxaOrig="12805" w:dyaOrig="7189">
+          <v:shape id="_x0000_i1041" type="#_x0000_t75" style="width:480.55pt;height:269.6pt" o:ole="">
             <v:imagedata r:id="rId39" o:title=""/>
             <w10:bordertop type="single" width="4" shadow="t"/>
             <w10:borderleft type="single" width="4" shadow="t"/>
@@ -870,8 +870,8 @@
     <w:p/>
     <w:p>
       <w:r>
-        <w:object w:dxaOrig="12806" w:dyaOrig="7189">
-          <v:shape id="_x0000_i1042" type="#_x0000_t75" style="width:480.35pt;height:269.25pt" o:ole="" o:bordertopcolor="this" o:borderleftcolor="this" o:borderbottomcolor="this" o:borderrightcolor="this">
+        <w:object w:dxaOrig="12805" w:dyaOrig="7189">
+          <v:shape id="_x0000_i1042" type="#_x0000_t75" style="width:480.55pt;height:269.6pt" o:ole="">
             <v:imagedata r:id="rId41" o:title=""/>
             <w10:bordertop type="single" width="4" shadow="t"/>
             <w10:borderleft type="single" width="4" shadow="t"/>
@@ -931,8 +931,8 @@
     <w:p/>
     <w:p>
       <w:r>
-        <w:object w:dxaOrig="12806" w:dyaOrig="7189">
-          <v:shape id="_x0000_i1043" type="#_x0000_t75" style="width:480.35pt;height:269.25pt" o:ole="" o:bordertopcolor="this" o:borderleftcolor="this" o:borderbottomcolor="this" o:borderrightcolor="this">
+        <w:object w:dxaOrig="12805" w:dyaOrig="7189">
+          <v:shape id="_x0000_i1043" type="#_x0000_t75" style="width:480.55pt;height:269.6pt" o:ole="">
             <v:imagedata r:id="rId43" o:title=""/>
             <w10:bordertop type="single" width="4" shadow="t"/>
             <w10:borderleft type="single" width="4" shadow="t"/>
@@ -974,8 +974,8 @@
     <w:p/>
     <w:p>
       <w:r>
-        <w:object w:dxaOrig="12806" w:dyaOrig="7189">
-          <v:shape id="_x0000_i1044" type="#_x0000_t75" style="width:480.35pt;height:269.25pt" o:ole="" o:bordertopcolor="this" o:borderleftcolor="this" o:borderbottomcolor="this" o:borderrightcolor="this">
+        <w:object w:dxaOrig="12805" w:dyaOrig="7189">
+          <v:shape id="_x0000_i1044" type="#_x0000_t75" style="width:480.55pt;height:269.6pt" o:ole="">
             <v:imagedata r:id="rId45" o:title=""/>
             <w10:bordertop type="single" width="4" shadow="t"/>
             <w10:borderleft type="single" width="4" shadow="t"/>
@@ -1033,8 +1033,8 @@
     <w:p/>
     <w:p>
       <w:r>
-        <w:object w:dxaOrig="12806" w:dyaOrig="7189">
-          <v:shape id="_x0000_i1045" type="#_x0000_t75" style="width:480.35pt;height:269.25pt" o:ole="" o:bordertopcolor="this" o:borderleftcolor="this" o:borderbottomcolor="this" o:borderrightcolor="this">
+        <w:object w:dxaOrig="12805" w:dyaOrig="7189">
+          <v:shape id="_x0000_i1045" type="#_x0000_t75" style="width:480.55pt;height:269.6pt" o:ole="">
             <v:imagedata r:id="rId47" o:title=""/>
             <w10:bordertop type="single" width="4" shadow="t"/>
             <w10:borderleft type="single" width="4" shadow="t"/>
@@ -1064,8 +1064,8 @@
     <w:p/>
     <w:p>
       <w:r>
-        <w:object w:dxaOrig="12806" w:dyaOrig="7189">
-          <v:shape id="_x0000_i1046" type="#_x0000_t75" style="width:480.35pt;height:269.25pt" o:ole="" o:bordertopcolor="this" o:borderleftcolor="this" o:borderbottomcolor="this" o:borderrightcolor="this">
+        <w:object w:dxaOrig="12805" w:dyaOrig="7189">
+          <v:shape id="_x0000_i1046" type="#_x0000_t75" style="width:480.55pt;height:269.6pt" o:ole="">
             <v:imagedata r:id="rId49" o:title=""/>
             <w10:bordertop type="single" width="4" shadow="t"/>
             <w10:borderleft type="single" width="4" shadow="t"/>
@@ -1101,8 +1101,8 @@
     <w:p/>
     <w:p>
       <w:r>
-        <w:object w:dxaOrig="12806" w:dyaOrig="7189">
-          <v:shape id="_x0000_i1047" type="#_x0000_t75" style="width:480.35pt;height:269.25pt" o:ole="" o:bordertopcolor="this" o:borderleftcolor="this" o:borderbottomcolor="this" o:borderrightcolor="this">
+        <w:object w:dxaOrig="12805" w:dyaOrig="7189">
+          <v:shape id="_x0000_i1047" type="#_x0000_t75" style="width:480.55pt;height:269.6pt" o:ole="">
             <v:imagedata r:id="rId51" o:title=""/>
             <w10:bordertop type="single" width="4" shadow="t"/>
             <w10:borderleft type="single" width="4" shadow="t"/>
@@ -1132,8 +1132,8 @@
     <w:p/>
     <w:p>
       <w:r>
-        <w:object w:dxaOrig="12806" w:dyaOrig="7189">
-          <v:shape id="_x0000_i1048" type="#_x0000_t75" style="width:480.35pt;height:269.25pt" o:ole="" o:bordertopcolor="this" o:borderleftcolor="this" o:borderbottomcolor="this" o:borderrightcolor="this">
+        <w:object w:dxaOrig="12805" w:dyaOrig="7189">
+          <v:shape id="_x0000_i1048" type="#_x0000_t75" style="width:480.55pt;height:269.6pt" o:ole="">
             <v:imagedata r:id="rId53" o:title=""/>
             <w10:bordertop type="single" width="4" shadow="t"/>
             <w10:borderleft type="single" width="4" shadow="t"/>
@@ -1183,10 +1183,7 @@
         <w:t>.</w:t>
       </w:r>
     </w:p>
-    <w:p>
-      <w:bookmarkStart w:id="0" w:name="_GoBack"/>
-    </w:p>
-    <w:bookmarkEnd w:id="0"/>
+    <w:p/>
     <w:p>
       <w:pPr>
         <w:rPr>
@@ -1218,8 +1215,8 @@
     <w:p/>
     <w:p>
       <w:r>
-        <w:object w:dxaOrig="12806" w:dyaOrig="7189">
-          <v:shape id="_x0000_i1049" type="#_x0000_t75" style="width:480.35pt;height:269.25pt" o:ole="" o:bordertopcolor="this" o:borderleftcolor="this" o:borderbottomcolor="this" o:borderrightcolor="this">
+        <w:object w:dxaOrig="12805" w:dyaOrig="7189">
+          <v:shape id="_x0000_i1049" type="#_x0000_t75" style="width:480.55pt;height:269.6pt" o:ole="">
             <v:imagedata r:id="rId55" o:title=""/>
             <w10:bordertop type="single" width="4" shadow="t"/>
             <w10:borderleft type="single" width="4" shadow="t"/>
@@ -1279,8 +1276,8 @@
     <w:p/>
     <w:p>
       <w:r>
-        <w:object w:dxaOrig="12806" w:dyaOrig="7189">
-          <v:shape id="_x0000_i1050" type="#_x0000_t75" style="width:480.35pt;height:269.25pt" o:ole="" o:bordertopcolor="this" o:borderleftcolor="this" o:borderbottomcolor="this" o:borderrightcolor="this">
+        <w:object w:dxaOrig="12805" w:dyaOrig="7189">
+          <v:shape id="_x0000_i1050" type="#_x0000_t75" style="width:480.55pt;height:269.6pt" o:ole="">
             <v:imagedata r:id="rId57" o:title=""/>
             <w10:bordertop type="single" width="4" shadow="t"/>
             <w10:borderleft type="single" width="4" shadow="t"/>
@@ -1322,8 +1319,8 @@
     <w:p/>
     <w:p>
       <w:r>
-        <w:object w:dxaOrig="12806" w:dyaOrig="7189">
-          <v:shape id="_x0000_i1051" type="#_x0000_t75" style="width:480.35pt;height:269.25pt" o:ole="" o:bordertopcolor="this" o:borderleftcolor="this" o:borderbottomcolor="this" o:borderrightcolor="this">
+        <w:object w:dxaOrig="12805" w:dyaOrig="7189">
+          <v:shape id="_x0000_i1051" type="#_x0000_t75" style="width:480.55pt;height:269.6pt" o:ole="">
             <v:imagedata r:id="rId59" o:title=""/>
             <w10:bordertop type="single" width="4" shadow="t"/>
             <w10:borderleft type="single" width="4" shadow="t"/>
@@ -1365,8 +1362,8 @@
     <w:p/>
     <w:p>
       <w:r>
-        <w:object w:dxaOrig="12806" w:dyaOrig="7189">
-          <v:shape id="_x0000_i1052" type="#_x0000_t75" style="width:480.35pt;height:269.25pt" o:ole="" o:bordertopcolor="this" o:borderleftcolor="this" o:borderbottomcolor="this" o:borderrightcolor="this">
+        <w:object w:dxaOrig="12805" w:dyaOrig="7189">
+          <v:shape id="_x0000_i1052" type="#_x0000_t75" style="width:480.55pt;height:269.6pt" o:ole="">
             <v:imagedata r:id="rId61" o:title=""/>
             <w10:bordertop type="single" width="4" shadow="t"/>
             <w10:borderleft type="single" width="4" shadow="t"/>
@@ -1408,8 +1405,8 @@
     <w:p/>
     <w:p>
       <w:r>
-        <w:object w:dxaOrig="12806" w:dyaOrig="7189">
-          <v:shape id="_x0000_i1053" type="#_x0000_t75" style="width:480.35pt;height:269.25pt" o:ole="" o:bordertopcolor="this" o:borderleftcolor="this" o:borderbottomcolor="this" o:borderrightcolor="this">
+        <w:object w:dxaOrig="12805" w:dyaOrig="7189">
+          <v:shape id="_x0000_i1053" type="#_x0000_t75" style="width:480.55pt;height:269.6pt" o:ole="">
             <v:imagedata r:id="rId63" o:title=""/>
             <w10:bordertop type="single" width="4" shadow="t"/>
             <w10:borderleft type="single" width="4" shadow="t"/>
@@ -1451,8 +1448,8 @@
     <w:p/>
     <w:p>
       <w:r>
-        <w:object w:dxaOrig="12806" w:dyaOrig="7189">
-          <v:shape id="_x0000_i1054" type="#_x0000_t75" style="width:480.35pt;height:269.25pt" o:ole="" o:bordertopcolor="this" o:borderleftcolor="this" o:borderbottomcolor="this" o:borderrightcolor="this">
+        <w:object w:dxaOrig="12805" w:dyaOrig="7189">
+          <v:shape id="_x0000_i1054" type="#_x0000_t75" style="width:480.55pt;height:269.6pt" o:ole="">
             <v:imagedata r:id="rId65" o:title=""/>
             <w10:bordertop type="single" width="4" shadow="t"/>
             <w10:borderleft type="single" width="4" shadow="t"/>
@@ -1488,8 +1485,8 @@
     <w:p/>
     <w:p>
       <w:r>
-        <w:object w:dxaOrig="12806" w:dyaOrig="7189">
-          <v:shape id="_x0000_i1055" type="#_x0000_t75" style="width:480.35pt;height:269.25pt" o:ole="" o:bordertopcolor="this" o:borderleftcolor="this" o:borderbottomcolor="this" o:borderrightcolor="this">
+        <w:object w:dxaOrig="12805" w:dyaOrig="7189">
+          <v:shape id="_x0000_i1055" type="#_x0000_t75" style="width:480.55pt;height:269.6pt" o:ole="">
             <v:imagedata r:id="rId67" o:title=""/>
             <w10:bordertop type="single" width="4" shadow="t"/>
             <w10:borderleft type="single" width="4" shadow="t"/>
@@ -1531,8 +1528,8 @@
     <w:p/>
     <w:p>
       <w:r>
-        <w:object w:dxaOrig="12806" w:dyaOrig="7189">
-          <v:shape id="_x0000_i1056" type="#_x0000_t75" style="width:480.35pt;height:269.25pt" o:ole="" o:bordertopcolor="this" o:borderleftcolor="this" o:borderbottomcolor="this" o:borderrightcolor="this">
+        <w:object w:dxaOrig="12805" w:dyaOrig="7189">
+          <v:shape id="_x0000_i1056" type="#_x0000_t75" style="width:480.55pt;height:269.6pt" o:ole="">
             <v:imagedata r:id="rId69" o:title=""/>
             <w10:bordertop type="single" width="4" shadow="t"/>
             <w10:borderleft type="single" width="4" shadow="t"/>
@@ -1568,8 +1565,8 @@
     <w:p/>
     <w:p>
       <w:r>
-        <w:object w:dxaOrig="12806" w:dyaOrig="7189">
-          <v:shape id="_x0000_i1057" type="#_x0000_t75" style="width:480.35pt;height:269.25pt" o:ole="" o:bordertopcolor="this" o:borderleftcolor="this" o:borderbottomcolor="this" o:borderrightcolor="this">
+        <w:object w:dxaOrig="12805" w:dyaOrig="7189">
+          <v:shape id="_x0000_i1057" type="#_x0000_t75" style="width:480.55pt;height:269.6pt" o:ole="">
             <v:imagedata r:id="rId71" o:title=""/>
             <w10:bordertop type="single" width="4" shadow="t"/>
             <w10:borderleft type="single" width="4" shadow="t"/>
@@ -1618,8 +1615,8 @@
     <w:p/>
     <w:p>
       <w:r>
-        <w:object w:dxaOrig="12806" w:dyaOrig="7189">
-          <v:shape id="_x0000_i1058" type="#_x0000_t75" style="width:480.35pt;height:269.25pt" o:ole="" o:bordertopcolor="this" o:borderleftcolor="this" o:borderbottomcolor="this" o:borderrightcolor="this">
+        <w:object w:dxaOrig="12805" w:dyaOrig="7189">
+          <v:shape id="_x0000_i1058" type="#_x0000_t75" style="width:480.55pt;height:269.6pt" o:ole="">
             <v:imagedata r:id="rId73" o:title=""/>
             <w10:bordertop type="single" width="4" shadow="t"/>
             <w10:borderleft type="single" width="4" shadow="t"/>
@@ -1679,8 +1676,8 @@
     <w:p/>
     <w:p>
       <w:r>
-        <w:object w:dxaOrig="12806" w:dyaOrig="7189">
-          <v:shape id="_x0000_i1059" type="#_x0000_t75" style="width:480.35pt;height:269.25pt" o:ole="" o:bordertopcolor="this" o:borderleftcolor="this" o:borderbottomcolor="this" o:borderrightcolor="this">
+        <w:object w:dxaOrig="12805" w:dyaOrig="7189">
+          <v:shape id="_x0000_i1059" type="#_x0000_t75" style="width:480.55pt;height:269.6pt" o:ole="">
             <v:imagedata r:id="rId75" o:title=""/>
             <w10:bordertop type="single" width="4" shadow="t"/>
             <w10:borderleft type="single" width="4" shadow="t"/>
@@ -1764,8 +1761,8 @@
     <w:p/>
     <w:p>
       <w:r>
-        <w:object w:dxaOrig="12806" w:dyaOrig="7189">
-          <v:shape id="_x0000_i1060" type="#_x0000_t75" style="width:480.35pt;height:269.25pt" o:ole="" o:bordertopcolor="this" o:borderleftcolor="this" o:borderbottomcolor="this" o:borderrightcolor="this">
+        <w:object w:dxaOrig="12805" w:dyaOrig="7189">
+          <v:shape id="_x0000_i1060" type="#_x0000_t75" style="width:480.55pt;height:269.6pt" o:ole="">
             <v:imagedata r:id="rId77" o:title=""/>
             <w10:bordertop type="single" width="4" shadow="t"/>
             <w10:borderleft type="single" width="4" shadow="t"/>
@@ -1793,6 +1790,8 @@
       </w:r>
     </w:p>
     <w:p>
+      <w:bookmarkStart w:id="0" w:name="_GoBack"/>
+      <w:bookmarkEnd w:id="0"/>
       <w:r>
         <w:lastRenderedPageBreak/>
         <w:t>Slide 37</w:t>
@@ -1801,8 +1800,8 @@
     <w:p/>
     <w:p>
       <w:r>
-        <w:object w:dxaOrig="12806" w:dyaOrig="7189">
-          <v:shape id="_x0000_i1061" type="#_x0000_t75" style="width:480.35pt;height:269.25pt" o:ole="" o:bordertopcolor="this" o:borderleftcolor="this" o:borderbottomcolor="this" o:borderrightcolor="this">
+        <w:object w:dxaOrig="12805" w:dyaOrig="7189">
+          <v:shape id="_x0000_i1061" type="#_x0000_t75" style="width:480.55pt;height:269.6pt" o:ole="">
             <v:imagedata r:id="rId79" o:title=""/>
             <w10:bordertop type="single" width="4" shadow="t"/>
             <w10:borderleft type="single" width="4" shadow="t"/>
@@ -1856,8 +1855,8 @@
     <w:p/>
     <w:p>
       <w:r>
-        <w:object w:dxaOrig="12806" w:dyaOrig="7189">
-          <v:shape id="_x0000_i1062" type="#_x0000_t75" style="width:480.35pt;height:269.25pt" o:ole="" o:bordertopcolor="this" o:borderleftcolor="this" o:borderbottomcolor="this" o:borderrightcolor="this">
+        <w:object w:dxaOrig="12805" w:dyaOrig="7189">
+          <v:shape id="_x0000_i1062" type="#_x0000_t75" style="width:480.55pt;height:269.6pt" o:ole="">
             <v:imagedata r:id="rId81" o:title=""/>
             <w10:bordertop type="single" width="4" shadow="t"/>
             <w10:borderleft type="single" width="4" shadow="t"/>
@@ -1893,8 +1892,8 @@
     <w:p/>
     <w:p>
       <w:r>
-        <w:object w:dxaOrig="12806" w:dyaOrig="7189">
-          <v:shape id="_x0000_i1063" type="#_x0000_t75" style="width:480.35pt;height:269.25pt" o:ole="" o:bordertopcolor="this" o:borderleftcolor="this" o:borderbottomcolor="this" o:borderrightcolor="this">
+        <w:object w:dxaOrig="12805" w:dyaOrig="7189">
+          <v:shape id="_x0000_i1063" type="#_x0000_t75" style="width:480.55pt;height:269.6pt" o:ole="">
             <v:imagedata r:id="rId83" o:title=""/>
             <w10:bordertop type="single" width="4" shadow="t"/>
             <w10:borderleft type="single" width="4" shadow="t"/>
@@ -1948,8 +1947,8 @@
     <w:p/>
     <w:p>
       <w:r>
-        <w:object w:dxaOrig="12806" w:dyaOrig="7189">
-          <v:shape id="_x0000_i1064" type="#_x0000_t75" style="width:480.35pt;height:269.25pt" o:ole="" o:bordertopcolor="this" o:borderleftcolor="this" o:borderbottomcolor="this" o:borderrightcolor="this">
+        <w:object w:dxaOrig="12805" w:dyaOrig="7189">
+          <v:shape id="_x0000_i1064" type="#_x0000_t75" style="width:480.55pt;height:269.6pt" o:ole="">
             <v:imagedata r:id="rId85" o:title=""/>
             <w10:bordertop type="single" width="4" shadow="t"/>
             <w10:borderleft type="single" width="4" shadow="t"/>
@@ -1990,8 +1989,8 @@
     <w:p/>
     <w:p>
       <w:r>
-        <w:object w:dxaOrig="12806" w:dyaOrig="7189">
-          <v:shape id="_x0000_i1065" type="#_x0000_t75" style="width:480.35pt;height:269.25pt" o:ole="" o:bordertopcolor="this" o:borderleftcolor="this" o:borderbottomcolor="this" o:borderrightcolor="this">
+        <w:object w:dxaOrig="12805" w:dyaOrig="7189">
+          <v:shape id="_x0000_i1065" type="#_x0000_t75" style="width:480.55pt;height:269.6pt" o:ole="">
             <v:imagedata r:id="rId87" o:title=""/>
             <w10:bordertop type="single" width="4" shadow="t"/>
             <w10:borderleft type="single" width="4" shadow="t"/>
@@ -2027,8 +2026,8 @@
     <w:p/>
     <w:p>
       <w:r>
-        <w:object w:dxaOrig="12806" w:dyaOrig="7189">
-          <v:shape id="_x0000_i1066" type="#_x0000_t75" style="width:480.35pt;height:269.25pt" o:ole="" o:bordertopcolor="this" o:borderleftcolor="this" o:borderbottomcolor="this" o:borderrightcolor="this">
+        <w:object w:dxaOrig="12805" w:dyaOrig="7189">
+          <v:shape id="_x0000_i1066" type="#_x0000_t75" style="width:480.55pt;height:269.6pt" o:ole="">
             <v:imagedata r:id="rId89" o:title=""/>
             <w10:bordertop type="single" width="4" shadow="t"/>
             <w10:borderleft type="single" width="4" shadow="t"/>
@@ -2058,8 +2057,8 @@
     <w:p/>
     <w:p>
       <w:r>
-        <w:object w:dxaOrig="12806" w:dyaOrig="7189">
-          <v:shape id="_x0000_i1067" type="#_x0000_t75" style="width:480.35pt;height:269.25pt" o:ole="" o:bordertopcolor="this" o:borderleftcolor="this" o:borderbottomcolor="this" o:borderrightcolor="this">
+        <w:object w:dxaOrig="12805" w:dyaOrig="7189">
+          <v:shape id="_x0000_i1067" type="#_x0000_t75" style="width:480.55pt;height:269.6pt" o:ole="">
             <v:imagedata r:id="rId91" o:title=""/>
             <w10:bordertop type="single" width="4" shadow="t"/>
             <w10:borderleft type="single" width="4" shadow="t"/>
@@ -2151,8 +2150,8 @@
     <w:p/>
     <w:p>
       <w:r>
-        <w:object w:dxaOrig="12806" w:dyaOrig="7189">
-          <v:shape id="_x0000_i1068" type="#_x0000_t75" style="width:480.35pt;height:269.25pt" o:ole="" o:bordertopcolor="this" o:borderleftcolor="this" o:borderbottomcolor="this" o:borderrightcolor="this">
+        <w:object w:dxaOrig="12805" w:dyaOrig="7189">
+          <v:shape id="_x0000_i1068" type="#_x0000_t75" style="width:480.55pt;height:269.6pt" o:ole="">
             <v:imagedata r:id="rId93" o:title=""/>
             <w10:bordertop type="single" width="4" shadow="t"/>
             <w10:borderleft type="single" width="4" shadow="t"/>
@@ -2188,8 +2187,8 @@
     <w:p/>
     <w:p>
       <w:r>
-        <w:object w:dxaOrig="12806" w:dyaOrig="7189">
-          <v:shape id="_x0000_i1069" type="#_x0000_t75" style="width:480.35pt;height:269.25pt" o:ole="" o:bordertopcolor="this" o:borderleftcolor="this" o:borderbottomcolor="this" o:borderrightcolor="this">
+        <w:object w:dxaOrig="12805" w:dyaOrig="7189">
+          <v:shape id="_x0000_i1069" type="#_x0000_t75" style="width:480.55pt;height:269.6pt" o:ole="">
             <v:imagedata r:id="rId95" o:title=""/>
             <w10:bordertop type="single" width="4" shadow="t"/>
             <w10:borderleft type="single" width="4" shadow="t"/>
@@ -2231,8 +2230,8 @@
     <w:p/>
     <w:p>
       <w:r>
-        <w:object w:dxaOrig="12806" w:dyaOrig="7189">
-          <v:shape id="_x0000_i1070" type="#_x0000_t75" style="width:480.35pt;height:269.25pt" o:ole="" o:bordertopcolor="this" o:borderleftcolor="this" o:borderbottomcolor="this" o:borderrightcolor="this">
+        <w:object w:dxaOrig="12805" w:dyaOrig="7189">
+          <v:shape id="_x0000_i1070" type="#_x0000_t75" style="width:480.55pt;height:269.6pt" o:ole="">
             <v:imagedata r:id="rId97" o:title=""/>
             <w10:bordertop type="single" width="4" shadow="t"/>
             <w10:borderleft type="single" width="4" shadow="t"/>
@@ -2268,8 +2267,8 @@
     <w:p/>
     <w:p>
       <w:r>
-        <w:object w:dxaOrig="12806" w:dyaOrig="7189">
-          <v:shape id="_x0000_i1071" type="#_x0000_t75" style="width:480.35pt;height:269.25pt" o:ole="" o:bordertopcolor="this" o:borderleftcolor="this" o:borderbottomcolor="this" o:borderrightcolor="this">
+        <w:object w:dxaOrig="12805" w:dyaOrig="7189">
+          <v:shape id="_x0000_i1071" type="#_x0000_t75" style="width:480.55pt;height:269.6pt" o:ole="">
             <v:imagedata r:id="rId99" o:title=""/>
             <w10:bordertop type="single" width="4" shadow="t"/>
             <w10:borderleft type="single" width="4" shadow="t"/>
@@ -2311,8 +2310,8 @@
     <w:p/>
     <w:p>
       <w:r>
-        <w:object w:dxaOrig="12806" w:dyaOrig="7189">
-          <v:shape id="_x0000_i1072" type="#_x0000_t75" style="width:480.35pt;height:269.25pt" o:ole="" o:bordertopcolor="this" o:borderleftcolor="this" o:borderbottomcolor="this" o:borderrightcolor="this">
+        <w:object w:dxaOrig="12805" w:dyaOrig="7189">
+          <v:shape id="_x0000_i1072" type="#_x0000_t75" style="width:480.55pt;height:269.6pt" o:ole="">
             <v:imagedata r:id="rId101" o:title=""/>
             <w10:bordertop type="single" width="4" shadow="t"/>
             <w10:borderleft type="single" width="4" shadow="t"/>
@@ -2348,8 +2347,8 @@
     <w:p/>
     <w:p>
       <w:r>
-        <w:object w:dxaOrig="12806" w:dyaOrig="7189">
-          <v:shape id="_x0000_i1073" type="#_x0000_t75" style="width:480.35pt;height:269.25pt" o:ole="" o:bordertopcolor="this" o:borderleftcolor="this" o:borderbottomcolor="this" o:borderrightcolor="this">
+        <w:object w:dxaOrig="12805" w:dyaOrig="7189">
+          <v:shape id="_x0000_i1073" type="#_x0000_t75" style="width:480.55pt;height:269.6pt" o:ole="">
             <v:imagedata r:id="rId103" o:title=""/>
             <w10:bordertop type="single" width="4" shadow="t"/>
             <w10:borderleft type="single" width="4" shadow="t"/>
@@ -2391,8 +2390,8 @@
     <w:p/>
     <w:p>
       <w:r>
-        <w:object w:dxaOrig="12806" w:dyaOrig="7189">
-          <v:shape id="_x0000_i1074" type="#_x0000_t75" style="width:480.35pt;height:269.25pt" o:ole="" o:bordertopcolor="this" o:borderleftcolor="this" o:borderbottomcolor="this" o:borderrightcolor="this">
+        <w:object w:dxaOrig="12805" w:dyaOrig="7189">
+          <v:shape id="_x0000_i1074" type="#_x0000_t75" style="width:480.55pt;height:269.6pt" o:ole="">
             <v:imagedata r:id="rId105" o:title=""/>
             <w10:bordertop type="single" width="4" shadow="t"/>
             <w10:borderleft type="single" width="4" shadow="t"/>
@@ -2422,8 +2421,8 @@
     <w:p/>
     <w:p>
       <w:r>
-        <w:object w:dxaOrig="12806" w:dyaOrig="7189">
-          <v:shape id="_x0000_i1075" type="#_x0000_t75" style="width:480.35pt;height:269.25pt" o:ole="" o:bordertopcolor="this" o:borderleftcolor="this" o:borderbottomcolor="this" o:borderrightcolor="this">
+        <w:object w:dxaOrig="12805" w:dyaOrig="7189">
+          <v:shape id="_x0000_i1075" type="#_x0000_t75" style="width:480.55pt;height:269.6pt" o:ole="">
             <v:imagedata r:id="rId107" o:title=""/>
             <w10:bordertop type="single" width="4" shadow="t"/>
             <w10:borderleft type="single" width="4" shadow="t"/>

</xml_diff>

<commit_message>
slide 14-37 fixed double quotes for string interpolation
</commit_message>
<xml_diff>
--- a/14-environments.docx
+++ b/14-environments.docx
@@ -11,6 +11,8 @@
       </w:r>
     </w:p>
     <w:p/>
+    <w:bookmarkStart w:id="0" w:name="_GoBack"/>
+    <w:bookmarkEnd w:id="0"/>
     <w:p>
       <w:r>
         <w:object w:dxaOrig="12805" w:dyaOrig="7189">
@@ -33,7 +35,7 @@
             <v:path o:extrusionok="f" gradientshapeok="t" o:connecttype="rect"/>
             <o:lock v:ext="edit" aspectratio="t"/>
           </v:shapetype>
-          <v:shape id="_x0000_i1025" type="#_x0000_t75" style="width:480.55pt;height:269.6pt" o:ole="">
+          <v:shape id="_x0000_i1025" type="#_x0000_t75" style="width:480.85pt;height:269.85pt" o:ole="" o:bordertopcolor="this" o:borderleftcolor="this" o:borderbottomcolor="this" o:borderrightcolor="this">
             <v:imagedata r:id="rId7" o:title=""/>
             <w10:bordertop type="single" width="4" shadow="t"/>
             <w10:borderleft type="single" width="4" shadow="t"/>
@@ -64,7 +66,7 @@
     <w:p>
       <w:r>
         <w:object w:dxaOrig="12805" w:dyaOrig="7189">
-          <v:shape id="_x0000_i1026" type="#_x0000_t75" style="width:480.55pt;height:269.6pt" o:ole="">
+          <v:shape id="_x0000_i1026" type="#_x0000_t75" style="width:480.85pt;height:269.85pt" o:ole="" o:bordertopcolor="this" o:borderleftcolor="this" o:borderbottomcolor="this" o:borderrightcolor="this">
             <v:imagedata r:id="rId9" o:title=""/>
             <w10:bordertop type="single" width="4" shadow="t"/>
             <w10:borderleft type="single" width="4" shadow="t"/>
@@ -100,7 +102,7 @@
     <w:p>
       <w:r>
         <w:object w:dxaOrig="12805" w:dyaOrig="7189">
-          <v:shape id="_x0000_i1027" type="#_x0000_t75" style="width:480.55pt;height:269.6pt" o:ole="">
+          <v:shape id="_x0000_i1027" type="#_x0000_t75" style="width:480.85pt;height:269.85pt" o:ole="" o:bordertopcolor="this" o:borderleftcolor="this" o:borderbottomcolor="this" o:borderrightcolor="this">
             <v:imagedata r:id="rId11" o:title=""/>
             <w10:bordertop type="single" width="4" shadow="t"/>
             <w10:borderleft type="single" width="4" shadow="t"/>
@@ -162,7 +164,7 @@
     <w:p>
       <w:r>
         <w:object w:dxaOrig="12805" w:dyaOrig="7189">
-          <v:shape id="_x0000_i1028" type="#_x0000_t75" style="width:480.55pt;height:269.6pt" o:ole="">
+          <v:shape id="_x0000_i1028" type="#_x0000_t75" style="width:480.85pt;height:269.85pt" o:ole="" o:bordertopcolor="this" o:borderleftcolor="this" o:borderbottomcolor="this" o:borderrightcolor="this">
             <v:imagedata r:id="rId13" o:title=""/>
             <w10:bordertop type="single" width="4" shadow="t"/>
             <w10:borderleft type="single" width="4" shadow="t"/>
@@ -248,7 +250,7 @@
     <w:p>
       <w:r>
         <w:object w:dxaOrig="12805" w:dyaOrig="7189">
-          <v:shape id="_x0000_i1029" type="#_x0000_t75" style="width:480.55pt;height:269.6pt" o:ole="">
+          <v:shape id="_x0000_i1029" type="#_x0000_t75" style="width:480.85pt;height:269.85pt" o:ole="" o:bordertopcolor="this" o:borderleftcolor="this" o:borderbottomcolor="this" o:borderrightcolor="this">
             <v:imagedata r:id="rId15" o:title=""/>
             <w10:bordertop type="single" width="4" shadow="t"/>
             <w10:borderleft type="single" width="4" shadow="t"/>
@@ -303,7 +305,7 @@
     <w:p>
       <w:r>
         <w:object w:dxaOrig="12805" w:dyaOrig="7189">
-          <v:shape id="_x0000_i1030" type="#_x0000_t75" style="width:480.55pt;height:269.6pt" o:ole="">
+          <v:shape id="_x0000_i1030" type="#_x0000_t75" style="width:480.85pt;height:269.85pt" o:ole="" o:bordertopcolor="this" o:borderleftcolor="this" o:borderbottomcolor="this" o:borderrightcolor="this">
             <v:imagedata r:id="rId17" o:title=""/>
             <w10:bordertop type="single" width="4" shadow="t"/>
             <w10:borderleft type="single" width="4" shadow="t"/>
@@ -340,7 +342,7 @@
     <w:p>
       <w:r>
         <w:object w:dxaOrig="12805" w:dyaOrig="7189">
-          <v:shape id="_x0000_i1031" type="#_x0000_t75" style="width:480.55pt;height:269.6pt" o:ole="">
+          <v:shape id="_x0000_i1031" type="#_x0000_t75" style="width:480.85pt;height:269.85pt" o:ole="" o:bordertopcolor="this" o:borderleftcolor="this" o:borderbottomcolor="this" o:borderrightcolor="this">
             <v:imagedata r:id="rId19" o:title=""/>
             <w10:bordertop type="single" width="4" shadow="t"/>
             <w10:borderleft type="single" width="4" shadow="t"/>
@@ -392,7 +394,7 @@
     <w:p>
       <w:r>
         <w:object w:dxaOrig="12805" w:dyaOrig="7189">
-          <v:shape id="_x0000_i1032" type="#_x0000_t75" style="width:480.55pt;height:269.6pt" o:ole="">
+          <v:shape id="_x0000_i1032" type="#_x0000_t75" style="width:480.85pt;height:269.85pt" o:ole="" o:bordertopcolor="this" o:borderleftcolor="this" o:borderbottomcolor="this" o:borderrightcolor="this">
             <v:imagedata r:id="rId21" o:title=""/>
             <w10:bordertop type="single" width="4" shadow="t"/>
             <w10:borderleft type="single" width="4" shadow="t"/>
@@ -436,7 +438,7 @@
     <w:p>
       <w:r>
         <w:object w:dxaOrig="12805" w:dyaOrig="7189">
-          <v:shape id="_x0000_i1033" type="#_x0000_t75" style="width:480.55pt;height:269.6pt" o:ole="">
+          <v:shape id="_x0000_i1033" type="#_x0000_t75" style="width:480.85pt;height:269.85pt" o:ole="" o:bordertopcolor="this" o:borderleftcolor="this" o:borderbottomcolor="this" o:borderrightcolor="this">
             <v:imagedata r:id="rId23" o:title=""/>
             <w10:bordertop type="single" width="4" shadow="t"/>
             <w10:borderleft type="single" width="4" shadow="t"/>
@@ -481,7 +483,7 @@
     <w:p>
       <w:r>
         <w:object w:dxaOrig="12805" w:dyaOrig="7189">
-          <v:shape id="_x0000_i1034" type="#_x0000_t75" style="width:480.55pt;height:269.6pt" o:ole="">
+          <v:shape id="_x0000_i1034" type="#_x0000_t75" style="width:480.85pt;height:269.85pt" o:ole="" o:bordertopcolor="this" o:borderleftcolor="this" o:borderbottomcolor="this" o:borderrightcolor="this">
             <v:imagedata r:id="rId25" o:title=""/>
             <w10:bordertop type="single" width="4" shadow="t"/>
             <w10:borderleft type="single" width="4" shadow="t"/>
@@ -518,7 +520,7 @@
     <w:p>
       <w:r>
         <w:object w:dxaOrig="12805" w:dyaOrig="7189">
-          <v:shape id="_x0000_i1035" type="#_x0000_t75" style="width:480.55pt;height:269.6pt" o:ole="">
+          <v:shape id="_x0000_i1035" type="#_x0000_t75" style="width:480.85pt;height:269.85pt" o:ole="" o:bordertopcolor="this" o:borderleftcolor="this" o:borderbottomcolor="this" o:borderrightcolor="this">
             <v:imagedata r:id="rId27" o:title=""/>
             <w10:bordertop type="single" width="4" shadow="t"/>
             <w10:borderleft type="single" width="4" shadow="t"/>
@@ -556,7 +558,7 @@
     <w:p>
       <w:r>
         <w:object w:dxaOrig="12805" w:dyaOrig="7189">
-          <v:shape id="_x0000_i1036" type="#_x0000_t75" style="width:480.55pt;height:269.6pt" o:ole="">
+          <v:shape id="_x0000_i1036" type="#_x0000_t75" style="width:480.85pt;height:269.85pt" o:ole="" o:bordertopcolor="this" o:borderleftcolor="this" o:borderbottomcolor="this" o:borderrightcolor="this">
             <v:imagedata r:id="rId29" o:title=""/>
             <w10:bordertop type="single" width="4" shadow="t"/>
             <w10:borderleft type="single" width="4" shadow="t"/>
@@ -643,7 +645,7 @@
     <w:p>
       <w:r>
         <w:object w:dxaOrig="12805" w:dyaOrig="7189">
-          <v:shape id="_x0000_i1037" type="#_x0000_t75" style="width:480.55pt;height:269.6pt" o:ole="">
+          <v:shape id="_x0000_i1037" type="#_x0000_t75" style="width:480.85pt;height:269.85pt" o:ole="" o:bordertopcolor="this" o:borderleftcolor="this" o:borderbottomcolor="this" o:borderrightcolor="this">
             <v:imagedata r:id="rId31" o:title=""/>
             <w10:bordertop type="single" width="4" shadow="t"/>
             <w10:borderleft type="single" width="4" shadow="t"/>
@@ -686,7 +688,7 @@
     <w:p>
       <w:r>
         <w:object w:dxaOrig="12805" w:dyaOrig="7189">
-          <v:shape id="_x0000_i1038" type="#_x0000_t75" style="width:480.55pt;height:269.6pt" o:ole="">
+          <v:shape id="_x0000_i1038" type="#_x0000_t75" style="width:480.85pt;height:269.85pt" o:ole="" o:bordertopcolor="this" o:borderleftcolor="this" o:borderbottomcolor="this" o:borderrightcolor="this">
             <v:imagedata r:id="rId33" o:title=""/>
             <w10:bordertop type="single" width="4" shadow="t"/>
             <w10:borderleft type="single" width="4" shadow="t"/>
@@ -729,7 +731,7 @@
     <w:p>
       <w:r>
         <w:object w:dxaOrig="12805" w:dyaOrig="7189">
-          <v:shape id="_x0000_i1039" type="#_x0000_t75" style="width:480.55pt;height:269.6pt" o:ole="">
+          <v:shape id="_x0000_i1039" type="#_x0000_t75" style="width:480.85pt;height:269.85pt" o:ole="" o:bordertopcolor="this" o:borderleftcolor="this" o:borderbottomcolor="this" o:borderrightcolor="this">
             <v:imagedata r:id="rId35" o:title=""/>
             <w10:bordertop type="single" width="4" shadow="t"/>
             <w10:borderleft type="single" width="4" shadow="t"/>
@@ -773,7 +775,7 @@
     <w:p>
       <w:r>
         <w:object w:dxaOrig="12805" w:dyaOrig="7189">
-          <v:shape id="_x0000_i1040" type="#_x0000_t75" style="width:480.55pt;height:269.6pt" o:ole="">
+          <v:shape id="_x0000_i1040" type="#_x0000_t75" style="width:480.85pt;height:269.85pt" o:ole="" o:bordertopcolor="this" o:borderleftcolor="this" o:borderbottomcolor="this" o:borderrightcolor="this">
             <v:imagedata r:id="rId37" o:title=""/>
             <w10:bordertop type="single" width="4" shadow="t"/>
             <w10:borderleft type="single" width="4" shadow="t"/>
@@ -828,7 +830,7 @@
     <w:p>
       <w:r>
         <w:object w:dxaOrig="12805" w:dyaOrig="7189">
-          <v:shape id="_x0000_i1041" type="#_x0000_t75" style="width:480.55pt;height:269.6pt" o:ole="">
+          <v:shape id="_x0000_i1041" type="#_x0000_t75" style="width:480.85pt;height:269.85pt" o:ole="" o:bordertopcolor="this" o:borderleftcolor="this" o:borderbottomcolor="this" o:borderrightcolor="this">
             <v:imagedata r:id="rId39" o:title=""/>
             <w10:bordertop type="single" width="4" shadow="t"/>
             <w10:borderleft type="single" width="4" shadow="t"/>
@@ -871,7 +873,7 @@
     <w:p>
       <w:r>
         <w:object w:dxaOrig="12805" w:dyaOrig="7189">
-          <v:shape id="_x0000_i1042" type="#_x0000_t75" style="width:480.55pt;height:269.6pt" o:ole="">
+          <v:shape id="_x0000_i1042" type="#_x0000_t75" style="width:480.85pt;height:269.85pt" o:ole="" o:bordertopcolor="this" o:borderleftcolor="this" o:borderbottomcolor="this" o:borderrightcolor="this">
             <v:imagedata r:id="rId41" o:title=""/>
             <w10:bordertop type="single" width="4" shadow="t"/>
             <w10:borderleft type="single" width="4" shadow="t"/>
@@ -932,7 +934,7 @@
     <w:p>
       <w:r>
         <w:object w:dxaOrig="12805" w:dyaOrig="7189">
-          <v:shape id="_x0000_i1043" type="#_x0000_t75" style="width:480.55pt;height:269.6pt" o:ole="">
+          <v:shape id="_x0000_i1043" type="#_x0000_t75" style="width:480.85pt;height:269.85pt" o:ole="" o:bordertopcolor="this" o:borderleftcolor="this" o:borderbottomcolor="this" o:borderrightcolor="this">
             <v:imagedata r:id="rId43" o:title=""/>
             <w10:bordertop type="single" width="4" shadow="t"/>
             <w10:borderleft type="single" width="4" shadow="t"/>
@@ -975,7 +977,7 @@
     <w:p>
       <w:r>
         <w:object w:dxaOrig="12805" w:dyaOrig="7189">
-          <v:shape id="_x0000_i1044" type="#_x0000_t75" style="width:480.55pt;height:269.6pt" o:ole="">
+          <v:shape id="_x0000_i1044" type="#_x0000_t75" style="width:480.85pt;height:269.85pt" o:ole="" o:bordertopcolor="this" o:borderleftcolor="this" o:borderbottomcolor="this" o:borderrightcolor="this">
             <v:imagedata r:id="rId45" o:title=""/>
             <w10:bordertop type="single" width="4" shadow="t"/>
             <w10:borderleft type="single" width="4" shadow="t"/>
@@ -1034,7 +1036,7 @@
     <w:p>
       <w:r>
         <w:object w:dxaOrig="12805" w:dyaOrig="7189">
-          <v:shape id="_x0000_i1045" type="#_x0000_t75" style="width:480.55pt;height:269.6pt" o:ole="">
+          <v:shape id="_x0000_i1045" type="#_x0000_t75" style="width:480.85pt;height:269.85pt" o:ole="" o:bordertopcolor="this" o:borderleftcolor="this" o:borderbottomcolor="this" o:borderrightcolor="this">
             <v:imagedata r:id="rId47" o:title=""/>
             <w10:bordertop type="single" width="4" shadow="t"/>
             <w10:borderleft type="single" width="4" shadow="t"/>
@@ -1065,7 +1067,7 @@
     <w:p>
       <w:r>
         <w:object w:dxaOrig="12805" w:dyaOrig="7189">
-          <v:shape id="_x0000_i1046" type="#_x0000_t75" style="width:480.55pt;height:269.6pt" o:ole="">
+          <v:shape id="_x0000_i1046" type="#_x0000_t75" style="width:480.85pt;height:269.85pt" o:ole="" o:bordertopcolor="this" o:borderleftcolor="this" o:borderbottomcolor="this" o:borderrightcolor="this">
             <v:imagedata r:id="rId49" o:title=""/>
             <w10:bordertop type="single" width="4" shadow="t"/>
             <w10:borderleft type="single" width="4" shadow="t"/>
@@ -1102,7 +1104,7 @@
     <w:p>
       <w:r>
         <w:object w:dxaOrig="12805" w:dyaOrig="7189">
-          <v:shape id="_x0000_i1047" type="#_x0000_t75" style="width:480.55pt;height:269.6pt" o:ole="">
+          <v:shape id="_x0000_i1047" type="#_x0000_t75" style="width:480.85pt;height:269.85pt" o:ole="" o:bordertopcolor="this" o:borderleftcolor="this" o:borderbottomcolor="this" o:borderrightcolor="this">
             <v:imagedata r:id="rId51" o:title=""/>
             <w10:bordertop type="single" width="4" shadow="t"/>
             <w10:borderleft type="single" width="4" shadow="t"/>
@@ -1133,7 +1135,7 @@
     <w:p>
       <w:r>
         <w:object w:dxaOrig="12805" w:dyaOrig="7189">
-          <v:shape id="_x0000_i1048" type="#_x0000_t75" style="width:480.55pt;height:269.6pt" o:ole="">
+          <v:shape id="_x0000_i1048" type="#_x0000_t75" style="width:480.85pt;height:269.85pt" o:ole="" o:bordertopcolor="this" o:borderleftcolor="this" o:borderbottomcolor="this" o:borderrightcolor="this">
             <v:imagedata r:id="rId53" o:title=""/>
             <w10:bordertop type="single" width="4" shadow="t"/>
             <w10:borderleft type="single" width="4" shadow="t"/>
@@ -1216,7 +1218,7 @@
     <w:p>
       <w:r>
         <w:object w:dxaOrig="12805" w:dyaOrig="7189">
-          <v:shape id="_x0000_i1049" type="#_x0000_t75" style="width:480.55pt;height:269.6pt" o:ole="">
+          <v:shape id="_x0000_i1049" type="#_x0000_t75" style="width:480.85pt;height:269.85pt" o:ole="" o:bordertopcolor="this" o:borderleftcolor="this" o:borderbottomcolor="this" o:borderrightcolor="this">
             <v:imagedata r:id="rId55" o:title=""/>
             <w10:bordertop type="single" width="4" shadow="t"/>
             <w10:borderleft type="single" width="4" shadow="t"/>
@@ -1277,7 +1279,7 @@
     <w:p>
       <w:r>
         <w:object w:dxaOrig="12805" w:dyaOrig="7189">
-          <v:shape id="_x0000_i1050" type="#_x0000_t75" style="width:480.55pt;height:269.6pt" o:ole="">
+          <v:shape id="_x0000_i1050" type="#_x0000_t75" style="width:480.85pt;height:269.85pt" o:ole="" o:bordertopcolor="this" o:borderleftcolor="this" o:borderbottomcolor="this" o:borderrightcolor="this">
             <v:imagedata r:id="rId57" o:title=""/>
             <w10:bordertop type="single" width="4" shadow="t"/>
             <w10:borderleft type="single" width="4" shadow="t"/>
@@ -1320,7 +1322,7 @@
     <w:p>
       <w:r>
         <w:object w:dxaOrig="12805" w:dyaOrig="7189">
-          <v:shape id="_x0000_i1051" type="#_x0000_t75" style="width:480.55pt;height:269.6pt" o:ole="">
+          <v:shape id="_x0000_i1051" type="#_x0000_t75" style="width:480.85pt;height:269.85pt" o:ole="" o:bordertopcolor="this" o:borderleftcolor="this" o:borderbottomcolor="this" o:borderrightcolor="this">
             <v:imagedata r:id="rId59" o:title=""/>
             <w10:bordertop type="single" width="4" shadow="t"/>
             <w10:borderleft type="single" width="4" shadow="t"/>
@@ -1363,7 +1365,7 @@
     <w:p>
       <w:r>
         <w:object w:dxaOrig="12805" w:dyaOrig="7189">
-          <v:shape id="_x0000_i1052" type="#_x0000_t75" style="width:480.55pt;height:269.6pt" o:ole="">
+          <v:shape id="_x0000_i1052" type="#_x0000_t75" style="width:480.85pt;height:269.85pt" o:ole="" o:bordertopcolor="this" o:borderleftcolor="this" o:borderbottomcolor="this" o:borderrightcolor="this">
             <v:imagedata r:id="rId61" o:title=""/>
             <w10:bordertop type="single" width="4" shadow="t"/>
             <w10:borderleft type="single" width="4" shadow="t"/>
@@ -1406,7 +1408,7 @@
     <w:p>
       <w:r>
         <w:object w:dxaOrig="12805" w:dyaOrig="7189">
-          <v:shape id="_x0000_i1053" type="#_x0000_t75" style="width:480.55pt;height:269.6pt" o:ole="">
+          <v:shape id="_x0000_i1053" type="#_x0000_t75" style="width:480.85pt;height:269.85pt" o:ole="" o:bordertopcolor="this" o:borderleftcolor="this" o:borderbottomcolor="this" o:borderrightcolor="this">
             <v:imagedata r:id="rId63" o:title=""/>
             <w10:bordertop type="single" width="4" shadow="t"/>
             <w10:borderleft type="single" width="4" shadow="t"/>
@@ -1449,7 +1451,7 @@
     <w:p>
       <w:r>
         <w:object w:dxaOrig="12805" w:dyaOrig="7189">
-          <v:shape id="_x0000_i1054" type="#_x0000_t75" style="width:480.55pt;height:269.6pt" o:ole="">
+          <v:shape id="_x0000_i1054" type="#_x0000_t75" style="width:480.85pt;height:269.85pt" o:ole="" o:bordertopcolor="this" o:borderleftcolor="this" o:borderbottomcolor="this" o:borderrightcolor="this">
             <v:imagedata r:id="rId65" o:title=""/>
             <w10:bordertop type="single" width="4" shadow="t"/>
             <w10:borderleft type="single" width="4" shadow="t"/>
@@ -1486,7 +1488,7 @@
     <w:p>
       <w:r>
         <w:object w:dxaOrig="12805" w:dyaOrig="7189">
-          <v:shape id="_x0000_i1055" type="#_x0000_t75" style="width:480.55pt;height:269.6pt" o:ole="">
+          <v:shape id="_x0000_i1055" type="#_x0000_t75" style="width:480.85pt;height:269.85pt" o:ole="" o:bordertopcolor="this" o:borderleftcolor="this" o:borderbottomcolor="this" o:borderrightcolor="this">
             <v:imagedata r:id="rId67" o:title=""/>
             <w10:bordertop type="single" width="4" shadow="t"/>
             <w10:borderleft type="single" width="4" shadow="t"/>
@@ -1529,7 +1531,7 @@
     <w:p>
       <w:r>
         <w:object w:dxaOrig="12805" w:dyaOrig="7189">
-          <v:shape id="_x0000_i1056" type="#_x0000_t75" style="width:480.55pt;height:269.6pt" o:ole="">
+          <v:shape id="_x0000_i1056" type="#_x0000_t75" style="width:480.85pt;height:269.85pt" o:ole="" o:bordertopcolor="this" o:borderleftcolor="this" o:borderbottomcolor="this" o:borderrightcolor="this">
             <v:imagedata r:id="rId69" o:title=""/>
             <w10:bordertop type="single" width="4" shadow="t"/>
             <w10:borderleft type="single" width="4" shadow="t"/>
@@ -1566,7 +1568,7 @@
     <w:p>
       <w:r>
         <w:object w:dxaOrig="12805" w:dyaOrig="7189">
-          <v:shape id="_x0000_i1057" type="#_x0000_t75" style="width:480.55pt;height:269.6pt" o:ole="">
+          <v:shape id="_x0000_i1057" type="#_x0000_t75" style="width:480.85pt;height:269.85pt" o:ole="" o:bordertopcolor="this" o:borderleftcolor="this" o:borderbottomcolor="this" o:borderrightcolor="this">
             <v:imagedata r:id="rId71" o:title=""/>
             <w10:bordertop type="single" width="4" shadow="t"/>
             <w10:borderleft type="single" width="4" shadow="t"/>
@@ -1616,7 +1618,7 @@
     <w:p>
       <w:r>
         <w:object w:dxaOrig="12805" w:dyaOrig="7189">
-          <v:shape id="_x0000_i1058" type="#_x0000_t75" style="width:480.55pt;height:269.6pt" o:ole="">
+          <v:shape id="_x0000_i1058" type="#_x0000_t75" style="width:480.85pt;height:269.85pt" o:ole="" o:bordertopcolor="this" o:borderleftcolor="this" o:borderbottomcolor="this" o:borderrightcolor="this">
             <v:imagedata r:id="rId73" o:title=""/>
             <w10:bordertop type="single" width="4" shadow="t"/>
             <w10:borderleft type="single" width="4" shadow="t"/>
@@ -1677,7 +1679,7 @@
     <w:p>
       <w:r>
         <w:object w:dxaOrig="12805" w:dyaOrig="7189">
-          <v:shape id="_x0000_i1059" type="#_x0000_t75" style="width:480.55pt;height:269.6pt" o:ole="">
+          <v:shape id="_x0000_i1059" type="#_x0000_t75" style="width:480.85pt;height:269.85pt" o:ole="" o:bordertopcolor="this" o:borderleftcolor="this" o:borderbottomcolor="this" o:borderrightcolor="this">
             <v:imagedata r:id="rId75" o:title=""/>
             <w10:bordertop type="single" width="4" shadow="t"/>
             <w10:borderleft type="single" width="4" shadow="t"/>
@@ -1762,7 +1764,7 @@
     <w:p>
       <w:r>
         <w:object w:dxaOrig="12805" w:dyaOrig="7189">
-          <v:shape id="_x0000_i1060" type="#_x0000_t75" style="width:480.55pt;height:269.6pt" o:ole="">
+          <v:shape id="_x0000_i1060" type="#_x0000_t75" style="width:480.85pt;height:269.85pt" o:ole="" o:bordertopcolor="this" o:borderleftcolor="this" o:borderbottomcolor="this" o:borderrightcolor="this">
             <v:imagedata r:id="rId77" o:title=""/>
             <w10:bordertop type="single" width="4" shadow="t"/>
             <w10:borderleft type="single" width="4" shadow="t"/>
@@ -1790,8 +1792,6 @@
       </w:r>
     </w:p>
     <w:p>
-      <w:bookmarkStart w:id="0" w:name="_GoBack"/>
-      <w:bookmarkEnd w:id="0"/>
       <w:r>
         <w:lastRenderedPageBreak/>
         <w:t>Slide 37</w:t>
@@ -1801,7 +1801,7 @@
     <w:p>
       <w:r>
         <w:object w:dxaOrig="12805" w:dyaOrig="7189">
-          <v:shape id="_x0000_i1061" type="#_x0000_t75" style="width:480.55pt;height:269.6pt" o:ole="">
+          <v:shape id="_x0000_i1061" type="#_x0000_t75" style="width:480.85pt;height:269.85pt" o:ole="" o:bordertopcolor="this" o:borderleftcolor="this" o:borderbottomcolor="this" o:borderrightcolor="this">
             <v:imagedata r:id="rId79" o:title=""/>
             <w10:bordertop type="single" width="4" shadow="t"/>
             <w10:borderleft type="single" width="4" shadow="t"/>
@@ -1856,7 +1856,7 @@
     <w:p>
       <w:r>
         <w:object w:dxaOrig="12805" w:dyaOrig="7189">
-          <v:shape id="_x0000_i1062" type="#_x0000_t75" style="width:480.55pt;height:269.6pt" o:ole="">
+          <v:shape id="_x0000_i1062" type="#_x0000_t75" style="width:480.85pt;height:269.85pt" o:ole="" o:bordertopcolor="this" o:borderleftcolor="this" o:borderbottomcolor="this" o:borderrightcolor="this">
             <v:imagedata r:id="rId81" o:title=""/>
             <w10:bordertop type="single" width="4" shadow="t"/>
             <w10:borderleft type="single" width="4" shadow="t"/>
@@ -1893,7 +1893,7 @@
     <w:p>
       <w:r>
         <w:object w:dxaOrig="12805" w:dyaOrig="7189">
-          <v:shape id="_x0000_i1063" type="#_x0000_t75" style="width:480.55pt;height:269.6pt" o:ole="">
+          <v:shape id="_x0000_i1063" type="#_x0000_t75" style="width:480.85pt;height:269.85pt" o:ole="" o:bordertopcolor="this" o:borderleftcolor="this" o:borderbottomcolor="this" o:borderrightcolor="this">
             <v:imagedata r:id="rId83" o:title=""/>
             <w10:bordertop type="single" width="4" shadow="t"/>
             <w10:borderleft type="single" width="4" shadow="t"/>
@@ -1948,7 +1948,7 @@
     <w:p>
       <w:r>
         <w:object w:dxaOrig="12805" w:dyaOrig="7189">
-          <v:shape id="_x0000_i1064" type="#_x0000_t75" style="width:480.55pt;height:269.6pt" o:ole="">
+          <v:shape id="_x0000_i1064" type="#_x0000_t75" style="width:480.85pt;height:269.85pt" o:ole="" o:bordertopcolor="this" o:borderleftcolor="this" o:borderbottomcolor="this" o:borderrightcolor="this">
             <v:imagedata r:id="rId85" o:title=""/>
             <w10:bordertop type="single" width="4" shadow="t"/>
             <w10:borderleft type="single" width="4" shadow="t"/>
@@ -1990,7 +1990,7 @@
     <w:p>
       <w:r>
         <w:object w:dxaOrig="12805" w:dyaOrig="7189">
-          <v:shape id="_x0000_i1065" type="#_x0000_t75" style="width:480.55pt;height:269.6pt" o:ole="">
+          <v:shape id="_x0000_i1065" type="#_x0000_t75" style="width:480.85pt;height:269.85pt" o:ole="" o:bordertopcolor="this" o:borderleftcolor="this" o:borderbottomcolor="this" o:borderrightcolor="this">
             <v:imagedata r:id="rId87" o:title=""/>
             <w10:bordertop type="single" width="4" shadow="t"/>
             <w10:borderleft type="single" width="4" shadow="t"/>
@@ -2027,7 +2027,7 @@
     <w:p>
       <w:r>
         <w:object w:dxaOrig="12805" w:dyaOrig="7189">
-          <v:shape id="_x0000_i1066" type="#_x0000_t75" style="width:480.55pt;height:269.6pt" o:ole="">
+          <v:shape id="_x0000_i1066" type="#_x0000_t75" style="width:480.85pt;height:269.85pt" o:ole="" o:bordertopcolor="this" o:borderleftcolor="this" o:borderbottomcolor="this" o:borderrightcolor="this">
             <v:imagedata r:id="rId89" o:title=""/>
             <w10:bordertop type="single" width="4" shadow="t"/>
             <w10:borderleft type="single" width="4" shadow="t"/>
@@ -2058,7 +2058,7 @@
     <w:p>
       <w:r>
         <w:object w:dxaOrig="12805" w:dyaOrig="7189">
-          <v:shape id="_x0000_i1067" type="#_x0000_t75" style="width:480.55pt;height:269.6pt" o:ole="">
+          <v:shape id="_x0000_i1067" type="#_x0000_t75" style="width:480.85pt;height:269.85pt" o:ole="" o:bordertopcolor="this" o:borderleftcolor="this" o:borderbottomcolor="this" o:borderrightcolor="this">
             <v:imagedata r:id="rId91" o:title=""/>
             <w10:bordertop type="single" width="4" shadow="t"/>
             <w10:borderleft type="single" width="4" shadow="t"/>
@@ -2151,7 +2151,7 @@
     <w:p>
       <w:r>
         <w:object w:dxaOrig="12805" w:dyaOrig="7189">
-          <v:shape id="_x0000_i1068" type="#_x0000_t75" style="width:480.55pt;height:269.6pt" o:ole="">
+          <v:shape id="_x0000_i1068" type="#_x0000_t75" style="width:480.85pt;height:269.85pt" o:ole="" o:bordertopcolor="this" o:borderleftcolor="this" o:borderbottomcolor="this" o:borderrightcolor="this">
             <v:imagedata r:id="rId93" o:title=""/>
             <w10:bordertop type="single" width="4" shadow="t"/>
             <w10:borderleft type="single" width="4" shadow="t"/>
@@ -2188,7 +2188,7 @@
     <w:p>
       <w:r>
         <w:object w:dxaOrig="12805" w:dyaOrig="7189">
-          <v:shape id="_x0000_i1069" type="#_x0000_t75" style="width:480.55pt;height:269.6pt" o:ole="">
+          <v:shape id="_x0000_i1069" type="#_x0000_t75" style="width:480.85pt;height:269.85pt" o:ole="" o:bordertopcolor="this" o:borderleftcolor="this" o:borderbottomcolor="this" o:borderrightcolor="this">
             <v:imagedata r:id="rId95" o:title=""/>
             <w10:bordertop type="single" width="4" shadow="t"/>
             <w10:borderleft type="single" width="4" shadow="t"/>
@@ -2231,7 +2231,7 @@
     <w:p>
       <w:r>
         <w:object w:dxaOrig="12805" w:dyaOrig="7189">
-          <v:shape id="_x0000_i1070" type="#_x0000_t75" style="width:480.55pt;height:269.6pt" o:ole="">
+          <v:shape id="_x0000_i1070" type="#_x0000_t75" style="width:480.85pt;height:269.85pt" o:ole="" o:bordertopcolor="this" o:borderleftcolor="this" o:borderbottomcolor="this" o:borderrightcolor="this">
             <v:imagedata r:id="rId97" o:title=""/>
             <w10:bordertop type="single" width="4" shadow="t"/>
             <w10:borderleft type="single" width="4" shadow="t"/>
@@ -2268,7 +2268,7 @@
     <w:p>
       <w:r>
         <w:object w:dxaOrig="12805" w:dyaOrig="7189">
-          <v:shape id="_x0000_i1071" type="#_x0000_t75" style="width:480.55pt;height:269.6pt" o:ole="">
+          <v:shape id="_x0000_i1071" type="#_x0000_t75" style="width:480.85pt;height:269.85pt" o:ole="" o:bordertopcolor="this" o:borderleftcolor="this" o:borderbottomcolor="this" o:borderrightcolor="this">
             <v:imagedata r:id="rId99" o:title=""/>
             <w10:bordertop type="single" width="4" shadow="t"/>
             <w10:borderleft type="single" width="4" shadow="t"/>
@@ -2311,7 +2311,7 @@
     <w:p>
       <w:r>
         <w:object w:dxaOrig="12805" w:dyaOrig="7189">
-          <v:shape id="_x0000_i1072" type="#_x0000_t75" style="width:480.55pt;height:269.6pt" o:ole="">
+          <v:shape id="_x0000_i1072" type="#_x0000_t75" style="width:480.85pt;height:269.85pt" o:ole="" o:bordertopcolor="this" o:borderleftcolor="this" o:borderbottomcolor="this" o:borderrightcolor="this">
             <v:imagedata r:id="rId101" o:title=""/>
             <w10:bordertop type="single" width="4" shadow="t"/>
             <w10:borderleft type="single" width="4" shadow="t"/>
@@ -2348,7 +2348,7 @@
     <w:p>
       <w:r>
         <w:object w:dxaOrig="12805" w:dyaOrig="7189">
-          <v:shape id="_x0000_i1073" type="#_x0000_t75" style="width:480.55pt;height:269.6pt" o:ole="">
+          <v:shape id="_x0000_i1073" type="#_x0000_t75" style="width:480.85pt;height:269.85pt" o:ole="" o:bordertopcolor="this" o:borderleftcolor="this" o:borderbottomcolor="this" o:borderrightcolor="this">
             <v:imagedata r:id="rId103" o:title=""/>
             <w10:bordertop type="single" width="4" shadow="t"/>
             <w10:borderleft type="single" width="4" shadow="t"/>
@@ -2391,7 +2391,7 @@
     <w:p>
       <w:r>
         <w:object w:dxaOrig="12805" w:dyaOrig="7189">
-          <v:shape id="_x0000_i1074" type="#_x0000_t75" style="width:480.55pt;height:269.6pt" o:ole="">
+          <v:shape id="_x0000_i1074" type="#_x0000_t75" style="width:480.85pt;height:269.85pt" o:ole="" o:bordertopcolor="this" o:borderleftcolor="this" o:borderbottomcolor="this" o:borderrightcolor="this">
             <v:imagedata r:id="rId105" o:title=""/>
             <w10:bordertop type="single" width="4" shadow="t"/>
             <w10:borderleft type="single" width="4" shadow="t"/>
@@ -2422,7 +2422,7 @@
     <w:p>
       <w:r>
         <w:object w:dxaOrig="12805" w:dyaOrig="7189">
-          <v:shape id="_x0000_i1075" type="#_x0000_t75" style="width:480.55pt;height:269.6pt" o:ole="">
+          <v:shape id="_x0000_i1075" type="#_x0000_t75" style="width:480.85pt;height:269.85pt" o:ole="" o:bordertopcolor="this" o:borderleftcolor="this" o:borderbottomcolor="this" o:borderrightcolor="this">
             <v:imagedata r:id="rId107" o:title=""/>
             <w10:bordertop type="single" width="4" shadow="t"/>
             <w10:borderleft type="single" width="4" shadow="t"/>

</xml_diff>